<commit_message>
Without grouping, sorting, paging, etc.
</commit_message>
<xml_diff>
--- a/Requirements/Requirements for Evaluation & Teamwork Modules v3.1 (in progress).docx
+++ b/Requirements/Requirements for Evaluation & Teamwork Modules v3.1 (in progress).docx
@@ -333,9 +333,9 @@
         <w:br w:type="page"/>
       </w:r>
     </w:p>
-    <w:bookmarkStart w:id="1" w:name="h.4bblb2o8txje" w:colFirst="0" w:colLast="0" w:displacedByCustomXml="next"/>
+    <w:bookmarkStart w:id="1" w:name="h.d0qrpbiqemsr" w:colFirst="0" w:colLast="0" w:displacedByCustomXml="next"/>
     <w:bookmarkEnd w:id="1" w:displacedByCustomXml="next"/>
-    <w:bookmarkStart w:id="2" w:name="h.d0qrpbiqemsr" w:colFirst="0" w:colLast="0" w:displacedByCustomXml="next"/>
+    <w:bookmarkStart w:id="2" w:name="h.4bblb2o8txje" w:colFirst="0" w:colLast="0" w:displacedByCustomXml="next"/>
     <w:bookmarkEnd w:id="2" w:displacedByCustomXml="next"/>
     <w:sdt>
       <w:sdtPr>
@@ -360,7 +360,7 @@
         </w:rPr>
       </w:sdtEndPr>
       <w:sdtContent>
-        <w:bookmarkStart w:id="3" w:name="_Toc402467836" w:displacedByCustomXml="prev"/>
+        <w:bookmarkStart w:id="3" w:name="_Toc403563239" w:displacedByCustomXml="prev"/>
         <w:p>
           <w:pPr>
             <w:pStyle w:val="Heading1"/>
@@ -403,7 +403,7 @@
             </w:rPr>
             <w:fldChar w:fldCharType="separate"/>
           </w:r>
-          <w:hyperlink w:anchor="_Toc402467836" w:history="1">
+          <w:hyperlink w:anchor="_Toc403563239" w:history="1">
             <w:r>
               <w:rPr>
                 <w:rStyle w:val="Hyperlink"/>
@@ -430,7 +430,7 @@
                 <w:noProof/>
                 <w:webHidden/>
               </w:rPr>
-              <w:instrText xml:space="preserve"> PAGEREF _Toc402467836 \h </w:instrText>
+              <w:instrText xml:space="preserve"> PAGEREF _Toc403563239 \h </w:instrText>
             </w:r>
             <w:r>
               <w:rPr>
@@ -468,7 +468,7 @@
               <w:noProof/>
             </w:rPr>
           </w:pPr>
-          <w:hyperlink w:anchor="_Toc402467837" w:history="1">
+          <w:hyperlink w:anchor="_Toc403563240" w:history="1">
             <w:r>
               <w:rPr>
                 <w:rStyle w:val="Hyperlink"/>
@@ -508,7 +508,7 @@
                 <w:noProof/>
                 <w:webHidden/>
               </w:rPr>
-              <w:instrText xml:space="preserve"> PAGEREF _Toc402467837 \h </w:instrText>
+              <w:instrText xml:space="preserve"> PAGEREF _Toc403563240 \h </w:instrText>
             </w:r>
             <w:r>
               <w:rPr>
@@ -546,7 +546,7 @@
               <w:noProof/>
             </w:rPr>
           </w:pPr>
-          <w:hyperlink w:anchor="_Toc402467838" w:history="1">
+          <w:hyperlink w:anchor="_Toc403563241" w:history="1">
             <w:r>
               <w:rPr>
                 <w:rStyle w:val="Hyperlink"/>
@@ -586,7 +586,7 @@
                 <w:noProof/>
                 <w:webHidden/>
               </w:rPr>
-              <w:instrText xml:space="preserve"> PAGEREF _Toc402467838 \h </w:instrText>
+              <w:instrText xml:space="preserve"> PAGEREF _Toc403563241 \h </w:instrText>
             </w:r>
             <w:r>
               <w:rPr>
@@ -624,7 +624,7 @@
               <w:noProof/>
             </w:rPr>
           </w:pPr>
-          <w:hyperlink w:anchor="_Toc402467839" w:history="1">
+          <w:hyperlink w:anchor="_Toc403563242" w:history="1">
             <w:r>
               <w:rPr>
                 <w:rStyle w:val="Hyperlink"/>
@@ -664,7 +664,7 @@
                 <w:noProof/>
                 <w:webHidden/>
               </w:rPr>
-              <w:instrText xml:space="preserve"> PAGEREF _Toc402467839 \h </w:instrText>
+              <w:instrText xml:space="preserve"> PAGEREF _Toc403563242 \h </w:instrText>
             </w:r>
             <w:r>
               <w:rPr>
@@ -702,7 +702,7 @@
               <w:noProof/>
             </w:rPr>
           </w:pPr>
-          <w:hyperlink w:anchor="_Toc402467840" w:history="1">
+          <w:hyperlink w:anchor="_Toc403563243" w:history="1">
             <w:r>
               <w:rPr>
                 <w:rStyle w:val="Hyperlink"/>
@@ -742,7 +742,7 @@
                 <w:noProof/>
                 <w:webHidden/>
               </w:rPr>
-              <w:instrText xml:space="preserve"> PAGEREF _Toc402467840 \h </w:instrText>
+              <w:instrText xml:space="preserve"> PAGEREF _Toc403563243 \h </w:instrText>
             </w:r>
             <w:r>
               <w:rPr>
@@ -780,7 +780,7 @@
               <w:noProof/>
             </w:rPr>
           </w:pPr>
-          <w:hyperlink w:anchor="_Toc402467841" w:history="1">
+          <w:hyperlink w:anchor="_Toc403563244" w:history="1">
             <w:r>
               <w:rPr>
                 <w:rStyle w:val="Hyperlink"/>
@@ -820,7 +820,7 @@
                 <w:noProof/>
                 <w:webHidden/>
               </w:rPr>
-              <w:instrText xml:space="preserve"> PAGEREF _Toc402467841 \h </w:instrText>
+              <w:instrText xml:space="preserve"> PAGEREF _Toc403563244 \h </w:instrText>
             </w:r>
             <w:r>
               <w:rPr>
@@ -840,7 +840,7 @@
                 <w:noProof/>
                 <w:webHidden/>
               </w:rPr>
-              <w:t>6</w:t>
+              <w:t>5</w:t>
             </w:r>
             <w:r>
               <w:rPr>
@@ -858,7 +858,7 @@
               <w:noProof/>
             </w:rPr>
           </w:pPr>
-          <w:hyperlink w:anchor="_Toc402467842" w:history="1">
+          <w:hyperlink w:anchor="_Toc403563245" w:history="1">
             <w:r>
               <w:rPr>
                 <w:rStyle w:val="Hyperlink"/>
@@ -898,7 +898,7 @@
                 <w:noProof/>
                 <w:webHidden/>
               </w:rPr>
-              <w:instrText xml:space="preserve"> PAGEREF _Toc402467842 \h </w:instrText>
+              <w:instrText xml:space="preserve"> PAGEREF _Toc403563245 \h </w:instrText>
             </w:r>
             <w:r>
               <w:rPr>
@@ -918,7 +918,7 @@
                 <w:noProof/>
                 <w:webHidden/>
               </w:rPr>
-              <w:t>8</w:t>
+              <w:t>7</w:t>
             </w:r>
             <w:r>
               <w:rPr>
@@ -936,7 +936,7 @@
               <w:noProof/>
             </w:rPr>
           </w:pPr>
-          <w:hyperlink w:anchor="_Toc402467843" w:history="1">
+          <w:hyperlink w:anchor="_Toc403563246" w:history="1">
             <w:r>
               <w:rPr>
                 <w:rStyle w:val="Hyperlink"/>
@@ -976,7 +976,7 @@
                 <w:noProof/>
                 <w:webHidden/>
               </w:rPr>
-              <w:instrText xml:space="preserve"> PAGEREF _Toc402467843 \h </w:instrText>
+              <w:instrText xml:space="preserve"> PAGEREF _Toc403563246 \h </w:instrText>
             </w:r>
             <w:r>
               <w:rPr>
@@ -996,7 +996,7 @@
                 <w:noProof/>
                 <w:webHidden/>
               </w:rPr>
-              <w:t>10</w:t>
+              <w:t>8</w:t>
             </w:r>
             <w:r>
               <w:rPr>
@@ -1014,7 +1014,7 @@
               <w:noProof/>
             </w:rPr>
           </w:pPr>
-          <w:hyperlink w:anchor="_Toc402467844" w:history="1">
+          <w:hyperlink w:anchor="_Toc403563247" w:history="1">
             <w:r>
               <w:rPr>
                 <w:rStyle w:val="Hyperlink"/>
@@ -1054,7 +1054,7 @@
                 <w:noProof/>
                 <w:webHidden/>
               </w:rPr>
-              <w:instrText xml:space="preserve"> PAGEREF _Toc402467844 \h </w:instrText>
+              <w:instrText xml:space="preserve"> PAGEREF _Toc403563247 \h </w:instrText>
             </w:r>
             <w:r>
               <w:rPr>
@@ -1074,7 +1074,7 @@
                 <w:noProof/>
                 <w:webHidden/>
               </w:rPr>
-              <w:t>10</w:t>
+              <w:t>8</w:t>
             </w:r>
             <w:r>
               <w:rPr>
@@ -1092,7 +1092,7 @@
               <w:noProof/>
             </w:rPr>
           </w:pPr>
-          <w:hyperlink w:anchor="_Toc402467845" w:history="1">
+          <w:hyperlink w:anchor="_Toc403563248" w:history="1">
             <w:r>
               <w:rPr>
                 <w:rStyle w:val="Hyperlink"/>
@@ -1132,7 +1132,7 @@
                 <w:noProof/>
                 <w:webHidden/>
               </w:rPr>
-              <w:instrText xml:space="preserve"> PAGEREF _Toc402467845 \h </w:instrText>
+              <w:instrText xml:space="preserve"> PAGEREF _Toc403563248 \h </w:instrText>
             </w:r>
             <w:r>
               <w:rPr>
@@ -1152,7 +1152,7 @@
                 <w:noProof/>
                 <w:webHidden/>
               </w:rPr>
-              <w:t>10</w:t>
+              <w:t>8</w:t>
             </w:r>
             <w:r>
               <w:rPr>
@@ -1170,7 +1170,7 @@
               <w:noProof/>
             </w:rPr>
           </w:pPr>
-          <w:hyperlink w:anchor="_Toc402467846" w:history="1">
+          <w:hyperlink w:anchor="_Toc403563249" w:history="1">
             <w:r>
               <w:rPr>
                 <w:rStyle w:val="Hyperlink"/>
@@ -1210,7 +1210,7 @@
                 <w:noProof/>
                 <w:webHidden/>
               </w:rPr>
-              <w:instrText xml:space="preserve"> PAGEREF _Toc402467846 \h </w:instrText>
+              <w:instrText xml:space="preserve"> PAGEREF _Toc403563249 \h </w:instrText>
             </w:r>
             <w:r>
               <w:rPr>
@@ -1230,7 +1230,7 @@
                 <w:noProof/>
                 <w:webHidden/>
               </w:rPr>
-              <w:t>10</w:t>
+              <w:t>9</w:t>
             </w:r>
             <w:r>
               <w:rPr>
@@ -1248,7 +1248,7 @@
               <w:noProof/>
             </w:rPr>
           </w:pPr>
-          <w:hyperlink w:anchor="_Toc402467847" w:history="1">
+          <w:hyperlink w:anchor="_Toc403563250" w:history="1">
             <w:r>
               <w:rPr>
                 <w:rStyle w:val="Hyperlink"/>
@@ -1288,7 +1288,7 @@
                 <w:noProof/>
                 <w:webHidden/>
               </w:rPr>
-              <w:instrText xml:space="preserve"> PAGEREF _Toc402467847 \h </w:instrText>
+              <w:instrText xml:space="preserve"> PAGEREF _Toc403563250 \h </w:instrText>
             </w:r>
             <w:r>
               <w:rPr>
@@ -1308,7 +1308,7 @@
                 <w:noProof/>
                 <w:webHidden/>
               </w:rPr>
-              <w:t>11</w:t>
+              <w:t>10</w:t>
             </w:r>
             <w:r>
               <w:rPr>
@@ -1359,7 +1359,7 @@
       <w:pPr>
         <w:pStyle w:val="Heading1"/>
       </w:pPr>
-      <w:bookmarkStart w:id="5" w:name="_Toc402467837"/>
+      <w:bookmarkStart w:id="5" w:name="_Toc403563240"/>
       <w:r>
         <w:lastRenderedPageBreak/>
         <w:t>INTRODUCTION</w:t>
@@ -1494,7 +1494,7 @@
       <w:pPr>
         <w:pStyle w:val="Heading1"/>
       </w:pPr>
-      <w:bookmarkStart w:id="6" w:name="_Toc402467838"/>
+      <w:bookmarkStart w:id="6" w:name="_Toc403563241"/>
       <w:r>
         <w:t>FUNCTIONAL REQUIREMENTS</w:t>
       </w:r>
@@ -1504,7 +1504,7 @@
       <w:pPr>
         <w:pStyle w:val="Heading2"/>
       </w:pPr>
-      <w:bookmarkStart w:id="7" w:name="_Toc402467839"/>
+      <w:bookmarkStart w:id="7" w:name="_Toc403563242"/>
       <w:r>
         <w:t>Administrator functionality</w:t>
       </w:r>
@@ -1516,7 +1516,7 @@
         <w:ind w:left="1980"/>
       </w:pPr>
       <w:bookmarkStart w:id="8" w:name="_Toc401759841"/>
-      <w:bookmarkStart w:id="9" w:name="_Toc402467840"/>
+      <w:bookmarkStart w:id="9" w:name="_Toc403563243"/>
       <w:r>
         <w:t>Evaluation modules</w:t>
       </w:r>
@@ -2368,141 +2368,6 @@
             </w:rPr>
             <w:alias w:val="Priority"/>
             <w:tag w:val="Priority"/>
-            <w:id w:val="33021783"/>
-            <w:placeholder>
-              <w:docPart w:val="D837F8BC5A4F42C995147589FCBDEA23"/>
-            </w:placeholder>
-            <w:dropDownList>
-              <w:listItem w:displayText="1" w:value="1"/>
-              <w:listItem w:displayText="2" w:value="2"/>
-              <w:listItem w:displayText="3" w:value="3"/>
-              <w:listItem w:displayText="4" w:value="4"/>
-            </w:dropDownList>
-          </w:sdtPr>
-          <w:sdtContent>
-            <w:tc>
-              <w:tcPr>
-                <w:tcW w:w="675" w:type="pct"/>
-                <w:shd w:val="clear" w:color="auto" w:fill="E2EFD9" w:themeFill="accent6" w:themeFillTint="33"/>
-                <w:vAlign w:val="center"/>
-              </w:tcPr>
-              <w:p>
-                <w:pPr>
-                  <w:pStyle w:val="Normal1"/>
-                  <w:spacing w:line="240" w:lineRule="auto"/>
-                  <w:jc w:val="center"/>
-                  <w:rPr>
-                    <w:rFonts w:asciiTheme="minorHAnsi" w:hAnsiTheme="minorHAnsi" w:cstheme="minorHAnsi"/>
-                    <w:i/>
-                    <w:color w:val="auto"/>
-                    <w:sz w:val="24"/>
-                    <w:szCs w:val="24"/>
-                  </w:rPr>
-                </w:pPr>
-                <w:r>
-                  <w:rPr>
-                    <w:rFonts w:asciiTheme="minorHAnsi" w:hAnsiTheme="minorHAnsi" w:cstheme="minorHAnsi"/>
-                    <w:i/>
-                    <w:color w:val="auto"/>
-                    <w:sz w:val="24"/>
-                    <w:szCs w:val="24"/>
-                  </w:rPr>
-                  <w:t>4</w:t>
-                </w:r>
-              </w:p>
-            </w:tc>
-          </w:sdtContent>
-        </w:sdt>
-        <w:tc>
-          <w:tcPr>
-            <w:tcW w:w="3419" w:type="pct"/>
-            <w:shd w:val="clear" w:color="auto" w:fill="E2EFD9" w:themeFill="accent6" w:themeFillTint="33"/>
-            <w:vAlign w:val="center"/>
-          </w:tcPr>
-          <w:p>
-            <w:pPr>
-              <w:pStyle w:val="Normal1"/>
-              <w:spacing w:line="240" w:lineRule="auto"/>
-              <w:jc w:val="both"/>
-              <w:rPr>
-                <w:rFonts w:asciiTheme="minorHAnsi" w:hAnsiTheme="minorHAnsi" w:cstheme="minorHAnsi"/>
-                <w:i/>
-                <w:color w:val="B7D8A0"/>
-                <w:sz w:val="24"/>
-                <w:szCs w:val="24"/>
-              </w:rPr>
-            </w:pPr>
-            <w:r>
-              <w:rPr>
-                <w:rFonts w:asciiTheme="minorHAnsi" w:hAnsiTheme="minorHAnsi" w:cstheme="minorHAnsi"/>
-                <w:i/>
-                <w:color w:val="auto"/>
-                <w:sz w:val="24"/>
-                <w:szCs w:val="24"/>
-              </w:rPr>
-              <w:t xml:space="preserve">The Admin UI should </w:t>
-            </w:r>
-            <w:r>
-              <w:rPr>
-                <w:rFonts w:asciiTheme="minorHAnsi" w:hAnsiTheme="minorHAnsi" w:cstheme="minorHAnsi"/>
-                <w:i/>
-                <w:color w:val="auto"/>
-                <w:sz w:val="24"/>
-                <w:szCs w:val="24"/>
-              </w:rPr>
-              <w:t>allow the listed practical exams to be grouped by column (by drag-dropping some column header</w:t>
-            </w:r>
-            <w:r>
-              <w:rPr>
-                <w:rFonts w:asciiTheme="minorHAnsi" w:hAnsiTheme="minorHAnsi" w:cstheme="minorHAnsi"/>
-                <w:i/>
-                <w:color w:val="auto"/>
-                <w:sz w:val="24"/>
-                <w:szCs w:val="24"/>
-              </w:rPr>
-              <w:t>). Also the grouping should be possible to be removed later.</w:t>
-            </w:r>
-          </w:p>
-        </w:tc>
-        <w:tc>
-          <w:tcPr>
-            <w:tcW w:w="906" w:type="pct"/>
-            <w:vMerge/>
-            <w:shd w:val="clear" w:color="auto" w:fill="E2EFD9" w:themeFill="accent6" w:themeFillTint="33"/>
-            <w:vAlign w:val="center"/>
-          </w:tcPr>
-          <w:p>
-            <w:pPr>
-              <w:pStyle w:val="Normal1"/>
-              <w:spacing w:line="240" w:lineRule="auto"/>
-              <w:jc w:val="center"/>
-              <w:rPr>
-                <w:rFonts w:asciiTheme="minorHAnsi" w:hAnsiTheme="minorHAnsi" w:cstheme="minorHAnsi"/>
-                <w:i/>
-                <w:color w:val="auto"/>
-                <w:sz w:val="24"/>
-                <w:szCs w:val="24"/>
-              </w:rPr>
-            </w:pPr>
-          </w:p>
-        </w:tc>
-      </w:tr>
-      <w:tr>
-        <w:trPr>
-          <w:cnfStyle w:val="000000100000"/>
-          <w:trHeight w:val="352"/>
-        </w:trPr>
-        <w:sdt>
-          <w:sdtPr>
-            <w:rPr>
-              <w:rFonts w:asciiTheme="minorHAnsi" w:hAnsiTheme="minorHAnsi" w:cstheme="minorHAnsi"/>
-              <w:i/>
-              <w:color w:val="auto"/>
-              <w:sz w:val="24"/>
-              <w:szCs w:val="24"/>
-            </w:rPr>
-            <w:alias w:val="Priority"/>
-            <w:tag w:val="Priority"/>
             <w:id w:val="320417"/>
             <w:placeholder>
               <w:docPart w:val="8899D80FE402445C880B469195B47D17"/>
@@ -2625,6 +2490,7 @@
       </w:tr>
       <w:tr>
         <w:trPr>
+          <w:cnfStyle w:val="000000100000"/>
           <w:trHeight w:val="352"/>
         </w:trPr>
         <w:sdt>
@@ -2721,18 +2587,7 @@
                 <w:sz w:val="24"/>
                 <w:szCs w:val="24"/>
               </w:rPr>
-              <w:t xml:space="preserve">allow all information about uploaded </w:t>
-            </w:r>
-            <w:r>
-              <w:rPr>
-                <w:rFonts w:asciiTheme="minorHAnsi" w:hAnsiTheme="minorHAnsi" w:cstheme="minorHAnsi"/>
-                <w:i/>
-                <w:color w:val="auto"/>
-                <w:sz w:val="24"/>
-                <w:szCs w:val="24"/>
-              </w:rPr>
-              <w:lastRenderedPageBreak/>
-              <w:t>files to be exported to an Excel file.</w:t>
+              <w:t>allow all information about uploaded files to be exported to an Excel file.</w:t>
             </w:r>
           </w:p>
         </w:tc>
@@ -2760,7 +2615,6 @@
       </w:tr>
       <w:tr>
         <w:trPr>
-          <w:cnfStyle w:val="000000100000"/>
           <w:trHeight w:val="352"/>
         </w:trPr>
         <w:sdt>
@@ -2857,139 +2711,6 @@
                 <w:szCs w:val="24"/>
               </w:rPr>
               <w:t>allow all uploaded exam files to be exported to an archive file.</w:t>
-            </w:r>
-          </w:p>
-        </w:tc>
-        <w:tc>
-          <w:tcPr>
-            <w:tcW w:w="906" w:type="pct"/>
-            <w:vMerge/>
-            <w:shd w:val="clear" w:color="auto" w:fill="E2EFD9" w:themeFill="accent6" w:themeFillTint="33"/>
-            <w:vAlign w:val="center"/>
-          </w:tcPr>
-          <w:p>
-            <w:pPr>
-              <w:pStyle w:val="Normal1"/>
-              <w:spacing w:line="240" w:lineRule="auto"/>
-              <w:jc w:val="center"/>
-              <w:rPr>
-                <w:rFonts w:asciiTheme="minorHAnsi" w:hAnsiTheme="minorHAnsi" w:cstheme="minorHAnsi"/>
-                <w:i/>
-                <w:sz w:val="24"/>
-                <w:szCs w:val="24"/>
-              </w:rPr>
-            </w:pPr>
-          </w:p>
-        </w:tc>
-      </w:tr>
-      <w:tr>
-        <w:trPr>
-          <w:trHeight w:val="352"/>
-        </w:trPr>
-        <w:sdt>
-          <w:sdtPr>
-            <w:rPr>
-              <w:rFonts w:asciiTheme="minorHAnsi" w:hAnsiTheme="minorHAnsi" w:cstheme="minorHAnsi"/>
-              <w:i/>
-              <w:color w:val="auto"/>
-              <w:sz w:val="24"/>
-              <w:szCs w:val="24"/>
-            </w:rPr>
-            <w:alias w:val="Priority"/>
-            <w:tag w:val="Priority"/>
-            <w:id w:val="320806"/>
-            <w:placeholder>
-              <w:docPart w:val="2B65A4F397D24EFC8C685ECE22B603AD"/>
-            </w:placeholder>
-            <w:dropDownList>
-              <w:listItem w:displayText="1" w:value="1"/>
-              <w:listItem w:displayText="2" w:value="2"/>
-              <w:listItem w:displayText="3" w:value="3"/>
-              <w:listItem w:displayText="4" w:value="4"/>
-            </w:dropDownList>
-          </w:sdtPr>
-          <w:sdtContent>
-            <w:tc>
-              <w:tcPr>
-                <w:tcW w:w="675" w:type="pct"/>
-                <w:shd w:val="clear" w:color="auto" w:fill="E2EFD9" w:themeFill="accent6" w:themeFillTint="33"/>
-                <w:vAlign w:val="center"/>
-              </w:tcPr>
-              <w:p>
-                <w:pPr>
-                  <w:pStyle w:val="Normal1"/>
-                  <w:spacing w:line="240" w:lineRule="auto"/>
-                  <w:jc w:val="center"/>
-                  <w:rPr>
-                    <w:rFonts w:asciiTheme="minorHAnsi" w:hAnsiTheme="minorHAnsi" w:cstheme="minorHAnsi"/>
-                    <w:i/>
-                    <w:color w:val="auto"/>
-                    <w:sz w:val="24"/>
-                    <w:szCs w:val="24"/>
-                  </w:rPr>
-                </w:pPr>
-                <w:r>
-                  <w:rPr>
-                    <w:rFonts w:asciiTheme="minorHAnsi" w:hAnsiTheme="minorHAnsi" w:cstheme="minorHAnsi"/>
-                    <w:i/>
-                    <w:color w:val="auto"/>
-                    <w:sz w:val="24"/>
-                    <w:szCs w:val="24"/>
-                  </w:rPr>
-                  <w:t>4</w:t>
-                </w:r>
-              </w:p>
-            </w:tc>
-          </w:sdtContent>
-        </w:sdt>
-        <w:tc>
-          <w:tcPr>
-            <w:tcW w:w="3419" w:type="pct"/>
-            <w:shd w:val="clear" w:color="auto" w:fill="E2EFD9" w:themeFill="accent6" w:themeFillTint="33"/>
-            <w:vAlign w:val="center"/>
-          </w:tcPr>
-          <w:p>
-            <w:pPr>
-              <w:pStyle w:val="Normal1"/>
-              <w:spacing w:line="240" w:lineRule="auto"/>
-              <w:jc w:val="both"/>
-              <w:rPr>
-                <w:rFonts w:asciiTheme="minorHAnsi" w:hAnsiTheme="minorHAnsi" w:cstheme="minorHAnsi"/>
-                <w:i/>
-                <w:color w:val="B7D8A0"/>
-                <w:sz w:val="24"/>
-                <w:szCs w:val="24"/>
-              </w:rPr>
-            </w:pPr>
-            <w:r>
-              <w:rPr>
-                <w:rFonts w:asciiTheme="minorHAnsi" w:hAnsiTheme="minorHAnsi" w:cstheme="minorHAnsi"/>
-                <w:i/>
-                <w:color w:val="auto"/>
-                <w:sz w:val="24"/>
-                <w:szCs w:val="24"/>
-              </w:rPr>
-              <w:t xml:space="preserve">The Admin UI should </w:t>
-            </w:r>
-            <w:r>
-              <w:rPr>
-                <w:rFonts w:asciiTheme="minorHAnsi" w:hAnsiTheme="minorHAnsi" w:cstheme="minorHAnsi"/>
-                <w:i/>
-                <w:color w:val="auto"/>
-                <w:sz w:val="24"/>
-                <w:szCs w:val="24"/>
-              </w:rPr>
-              <w:t>allow the listed practical exam files to be grouped by column (by drag-dropping some column header</w:t>
-            </w:r>
-            <w:r>
-              <w:rPr>
-                <w:rFonts w:asciiTheme="minorHAnsi" w:hAnsiTheme="minorHAnsi" w:cstheme="minorHAnsi"/>
-                <w:i/>
-                <w:color w:val="auto"/>
-                <w:sz w:val="24"/>
-                <w:szCs w:val="24"/>
-              </w:rPr>
-              <w:t>). Also the grouping should be possible to be removed later.</w:t>
             </w:r>
           </w:p>
         </w:tc>
@@ -3297,138 +3018,6 @@
       <w:tr>
         <w:trPr>
           <w:cnfStyle w:val="000000100000"/>
-          <w:trHeight w:val="218"/>
-        </w:trPr>
-        <w:sdt>
-          <w:sdtPr>
-            <w:rPr>
-              <w:rFonts w:asciiTheme="minorHAnsi" w:hAnsiTheme="minorHAnsi" w:cstheme="minorHAnsi"/>
-              <w:i/>
-              <w:color w:val="auto"/>
-              <w:sz w:val="24"/>
-              <w:szCs w:val="24"/>
-            </w:rPr>
-            <w:alias w:val="Priority"/>
-            <w:tag w:val="Priority"/>
-            <w:id w:val="320971"/>
-            <w:placeholder>
-              <w:docPart w:val="C0F42E03202D4B7DB84BF75BD918AA87"/>
-            </w:placeholder>
-            <w:dropDownList>
-              <w:listItem w:displayText="1" w:value="1"/>
-              <w:listItem w:displayText="2" w:value="2"/>
-              <w:listItem w:displayText="3" w:value="3"/>
-              <w:listItem w:displayText="4" w:value="4"/>
-            </w:dropDownList>
-          </w:sdtPr>
-          <w:sdtContent>
-            <w:tc>
-              <w:tcPr>
-                <w:tcW w:w="675" w:type="pct"/>
-                <w:shd w:val="clear" w:color="auto" w:fill="E2EFD9" w:themeFill="accent6" w:themeFillTint="33"/>
-                <w:vAlign w:val="center"/>
-              </w:tcPr>
-              <w:p>
-                <w:pPr>
-                  <w:pStyle w:val="Normal1"/>
-                  <w:spacing w:line="240" w:lineRule="auto"/>
-                  <w:jc w:val="center"/>
-                  <w:rPr>
-                    <w:rFonts w:asciiTheme="minorHAnsi" w:hAnsiTheme="minorHAnsi" w:cstheme="minorHAnsi"/>
-                    <w:i/>
-                    <w:color w:val="auto"/>
-                    <w:sz w:val="24"/>
-                    <w:szCs w:val="24"/>
-                  </w:rPr>
-                </w:pPr>
-                <w:r>
-                  <w:rPr>
-                    <w:rFonts w:asciiTheme="minorHAnsi" w:hAnsiTheme="minorHAnsi" w:cstheme="minorHAnsi"/>
-                    <w:i/>
-                    <w:color w:val="auto"/>
-                    <w:sz w:val="24"/>
-                    <w:szCs w:val="24"/>
-                  </w:rPr>
-                  <w:t>4</w:t>
-                </w:r>
-              </w:p>
-            </w:tc>
-          </w:sdtContent>
-        </w:sdt>
-        <w:tc>
-          <w:tcPr>
-            <w:tcW w:w="3419" w:type="pct"/>
-            <w:shd w:val="clear" w:color="auto" w:fill="E2EFD9" w:themeFill="accent6" w:themeFillTint="33"/>
-            <w:vAlign w:val="center"/>
-          </w:tcPr>
-          <w:p>
-            <w:pPr>
-              <w:pStyle w:val="Normal1"/>
-              <w:spacing w:line="240" w:lineRule="auto"/>
-              <w:jc w:val="both"/>
-              <w:rPr>
-                <w:rFonts w:asciiTheme="minorHAnsi" w:hAnsiTheme="minorHAnsi" w:cstheme="minorHAnsi"/>
-                <w:i/>
-                <w:color w:val="B7D8A0"/>
-                <w:sz w:val="24"/>
-                <w:szCs w:val="24"/>
-              </w:rPr>
-            </w:pPr>
-            <w:r>
-              <w:rPr>
-                <w:rFonts w:asciiTheme="minorHAnsi" w:hAnsiTheme="minorHAnsi" w:cstheme="minorHAnsi"/>
-                <w:i/>
-                <w:color w:val="auto"/>
-                <w:sz w:val="24"/>
-                <w:szCs w:val="24"/>
-              </w:rPr>
-              <w:t xml:space="preserve">The Admin UI should </w:t>
-            </w:r>
-            <w:r>
-              <w:rPr>
-                <w:rFonts w:asciiTheme="minorHAnsi" w:hAnsiTheme="minorHAnsi" w:cstheme="minorHAnsi"/>
-                <w:i/>
-                <w:color w:val="auto"/>
-                <w:sz w:val="24"/>
-                <w:szCs w:val="24"/>
-              </w:rPr>
-              <w:t>allow the listed practical exam evaluations to be grouped by column (by drag-dropping some column header</w:t>
-            </w:r>
-            <w:r>
-              <w:rPr>
-                <w:rFonts w:asciiTheme="minorHAnsi" w:hAnsiTheme="minorHAnsi" w:cstheme="minorHAnsi"/>
-                <w:i/>
-                <w:color w:val="auto"/>
-                <w:sz w:val="24"/>
-                <w:szCs w:val="24"/>
-              </w:rPr>
-              <w:t>). Also the grouping should be possible to be removed later.</w:t>
-            </w:r>
-          </w:p>
-        </w:tc>
-        <w:tc>
-          <w:tcPr>
-            <w:tcW w:w="906" w:type="pct"/>
-            <w:vMerge/>
-            <w:shd w:val="clear" w:color="auto" w:fill="E2EFD9" w:themeFill="accent6" w:themeFillTint="33"/>
-            <w:vAlign w:val="center"/>
-          </w:tcPr>
-          <w:p>
-            <w:pPr>
-              <w:pStyle w:val="Normal1"/>
-              <w:jc w:val="center"/>
-              <w:rPr>
-                <w:rFonts w:asciiTheme="minorHAnsi" w:hAnsiTheme="minorHAnsi" w:cstheme="minorHAnsi"/>
-                <w:i/>
-                <w:sz w:val="24"/>
-                <w:szCs w:val="24"/>
-              </w:rPr>
-            </w:pPr>
-          </w:p>
-        </w:tc>
-      </w:tr>
-      <w:tr>
-        <w:trPr>
           <w:trHeight w:val="352"/>
         </w:trPr>
         <w:sdt>
@@ -3565,7 +3154,6 @@
       </w:tr>
       <w:tr>
         <w:trPr>
-          <w:cnfStyle w:val="000000100000"/>
           <w:trHeight w:val="370"/>
         </w:trPr>
         <w:sdt>
@@ -3710,6 +3298,7 @@
       </w:tr>
       <w:tr>
         <w:trPr>
+          <w:cnfStyle w:val="000000100000"/>
           <w:trHeight w:val="370"/>
         </w:trPr>
         <w:sdt>
@@ -3820,139 +3409,6 @@
             <w:pPr>
               <w:pStyle w:val="Normal1"/>
               <w:spacing w:line="240" w:lineRule="auto"/>
-              <w:jc w:val="center"/>
-              <w:rPr>
-                <w:rFonts w:asciiTheme="minorHAnsi" w:hAnsiTheme="minorHAnsi" w:cstheme="minorHAnsi"/>
-                <w:i/>
-                <w:sz w:val="24"/>
-                <w:szCs w:val="24"/>
-              </w:rPr>
-            </w:pPr>
-          </w:p>
-        </w:tc>
-      </w:tr>
-      <w:tr>
-        <w:trPr>
-          <w:cnfStyle w:val="000000100000"/>
-          <w:trHeight w:val="370"/>
-        </w:trPr>
-        <w:sdt>
-          <w:sdtPr>
-            <w:rPr>
-              <w:rFonts w:asciiTheme="minorHAnsi" w:hAnsiTheme="minorHAnsi" w:cstheme="minorHAnsi"/>
-              <w:i/>
-              <w:color w:val="auto"/>
-              <w:sz w:val="24"/>
-              <w:szCs w:val="24"/>
-            </w:rPr>
-            <w:alias w:val="Priority"/>
-            <w:tag w:val="Priority"/>
-            <w:id w:val="321008"/>
-            <w:placeholder>
-              <w:docPart w:val="77C7FCC0A69E424DB97E51F432CF1389"/>
-            </w:placeholder>
-            <w:dropDownList>
-              <w:listItem w:displayText="1" w:value="1"/>
-              <w:listItem w:displayText="2" w:value="2"/>
-              <w:listItem w:displayText="3" w:value="3"/>
-              <w:listItem w:displayText="4" w:value="4"/>
-            </w:dropDownList>
-          </w:sdtPr>
-          <w:sdtContent>
-            <w:tc>
-              <w:tcPr>
-                <w:tcW w:w="675" w:type="pct"/>
-                <w:shd w:val="clear" w:color="auto" w:fill="E2EFD9" w:themeFill="accent6" w:themeFillTint="33"/>
-                <w:vAlign w:val="center"/>
-              </w:tcPr>
-              <w:p>
-                <w:pPr>
-                  <w:pStyle w:val="Normal1"/>
-                  <w:spacing w:line="240" w:lineRule="auto"/>
-                  <w:jc w:val="center"/>
-                  <w:rPr>
-                    <w:rFonts w:asciiTheme="minorHAnsi" w:hAnsiTheme="minorHAnsi" w:cstheme="minorHAnsi"/>
-                    <w:i/>
-                    <w:color w:val="auto"/>
-                    <w:sz w:val="24"/>
-                    <w:szCs w:val="24"/>
-                  </w:rPr>
-                </w:pPr>
-                <w:r>
-                  <w:rPr>
-                    <w:rFonts w:asciiTheme="minorHAnsi" w:hAnsiTheme="minorHAnsi" w:cstheme="minorHAnsi"/>
-                    <w:i/>
-                    <w:color w:val="auto"/>
-                    <w:sz w:val="24"/>
-                    <w:szCs w:val="24"/>
-                  </w:rPr>
-                  <w:t>4</w:t>
-                </w:r>
-              </w:p>
-            </w:tc>
-          </w:sdtContent>
-        </w:sdt>
-        <w:tc>
-          <w:tcPr>
-            <w:tcW w:w="3419" w:type="pct"/>
-            <w:shd w:val="clear" w:color="auto" w:fill="E2EFD9" w:themeFill="accent6" w:themeFillTint="33"/>
-            <w:vAlign w:val="center"/>
-          </w:tcPr>
-          <w:p>
-            <w:pPr>
-              <w:pStyle w:val="Normal1"/>
-              <w:spacing w:line="240" w:lineRule="auto"/>
-              <w:jc w:val="both"/>
-              <w:rPr>
-                <w:rFonts w:asciiTheme="minorHAnsi" w:hAnsiTheme="minorHAnsi" w:cstheme="minorHAnsi"/>
-                <w:i/>
-                <w:color w:val="B7D8A0"/>
-                <w:sz w:val="24"/>
-                <w:szCs w:val="24"/>
-              </w:rPr>
-            </w:pPr>
-            <w:r>
-              <w:rPr>
-                <w:rFonts w:asciiTheme="minorHAnsi" w:hAnsiTheme="minorHAnsi" w:cstheme="minorHAnsi"/>
-                <w:i/>
-                <w:color w:val="auto"/>
-                <w:sz w:val="24"/>
-                <w:szCs w:val="24"/>
-              </w:rPr>
-              <w:t xml:space="preserve">The Admin UI should </w:t>
-            </w:r>
-            <w:r>
-              <w:rPr>
-                <w:rFonts w:asciiTheme="minorHAnsi" w:hAnsiTheme="minorHAnsi" w:cstheme="minorHAnsi"/>
-                <w:i/>
-                <w:color w:val="auto"/>
-                <w:sz w:val="24"/>
-                <w:szCs w:val="24"/>
-              </w:rPr>
-              <w:t>allow the listed test exams to be grouped by column (by drag-dropping some column header</w:t>
-            </w:r>
-            <w:r>
-              <w:rPr>
-                <w:rFonts w:asciiTheme="minorHAnsi" w:hAnsiTheme="minorHAnsi" w:cstheme="minorHAnsi"/>
-                <w:i/>
-                <w:color w:val="auto"/>
-                <w:sz w:val="24"/>
-                <w:szCs w:val="24"/>
-              </w:rPr>
-              <w:t>). Also the grouping should be possible to be removed later.</w:t>
-            </w:r>
-          </w:p>
-        </w:tc>
-        <w:tc>
-          <w:tcPr>
-            <w:tcW w:w="906" w:type="pct"/>
-            <w:vMerge/>
-            <w:shd w:val="clear" w:color="auto" w:fill="E2EFD9" w:themeFill="accent6" w:themeFillTint="33"/>
-            <w:vAlign w:val="center"/>
-          </w:tcPr>
-          <w:p>
-            <w:pPr>
-              <w:pStyle w:val="Normal1"/>
               <w:jc w:val="center"/>
               <w:rPr>
                 <w:rFonts w:asciiTheme="minorHAnsi" w:hAnsiTheme="minorHAnsi" w:cstheme="minorHAnsi"/>
@@ -4959,263 +4415,6 @@
             </w:rPr>
             <w:alias w:val="Priority"/>
             <w:tag w:val="Priority"/>
-            <w:id w:val="320552"/>
-            <w:placeholder>
-              <w:docPart w:val="E9B3961A146140FEA7239899585F82CC"/>
-            </w:placeholder>
-            <w:dropDownList>
-              <w:listItem w:displayText="1" w:value="1"/>
-              <w:listItem w:displayText="2" w:value="2"/>
-              <w:listItem w:displayText="3" w:value="3"/>
-              <w:listItem w:displayText="4" w:value="4"/>
-            </w:dropDownList>
-          </w:sdtPr>
-          <w:sdtContent>
-            <w:tc>
-              <w:tcPr>
-                <w:tcW w:w="675" w:type="pct"/>
-                <w:shd w:val="clear" w:color="auto" w:fill="E2EFD9" w:themeFill="accent6" w:themeFillTint="33"/>
-                <w:vAlign w:val="center"/>
-              </w:tcPr>
-              <w:p>
-                <w:pPr>
-                  <w:pStyle w:val="Normal1"/>
-                  <w:spacing w:line="240" w:lineRule="auto"/>
-                  <w:jc w:val="center"/>
-                  <w:rPr>
-                    <w:rFonts w:asciiTheme="minorHAnsi" w:hAnsiTheme="minorHAnsi" w:cstheme="minorHAnsi"/>
-                    <w:i/>
-                    <w:color w:val="auto"/>
-                    <w:sz w:val="24"/>
-                    <w:szCs w:val="24"/>
-                  </w:rPr>
-                </w:pPr>
-                <w:r>
-                  <w:rPr>
-                    <w:rFonts w:asciiTheme="minorHAnsi" w:hAnsiTheme="minorHAnsi" w:cstheme="minorHAnsi"/>
-                    <w:i/>
-                    <w:color w:val="auto"/>
-                    <w:sz w:val="24"/>
-                    <w:szCs w:val="24"/>
-                  </w:rPr>
-                  <w:t>4</w:t>
-                </w:r>
-              </w:p>
-            </w:tc>
-          </w:sdtContent>
-        </w:sdt>
-        <w:tc>
-          <w:tcPr>
-            <w:tcW w:w="3419" w:type="pct"/>
-            <w:shd w:val="clear" w:color="auto" w:fill="E2EFD9" w:themeFill="accent6" w:themeFillTint="33"/>
-            <w:vAlign w:val="center"/>
-          </w:tcPr>
-          <w:p>
-            <w:pPr>
-              <w:pStyle w:val="Normal1"/>
-              <w:spacing w:line="240" w:lineRule="auto"/>
-              <w:jc w:val="both"/>
-              <w:rPr>
-                <w:rFonts w:asciiTheme="minorHAnsi" w:hAnsiTheme="minorHAnsi" w:cstheme="minorHAnsi"/>
-                <w:i/>
-                <w:color w:val="auto"/>
-                <w:sz w:val="24"/>
-                <w:szCs w:val="24"/>
-              </w:rPr>
-            </w:pPr>
-            <w:r>
-              <w:rPr>
-                <w:rFonts w:asciiTheme="minorHAnsi" w:hAnsiTheme="minorHAnsi" w:cstheme="minorHAnsi"/>
-                <w:i/>
-                <w:color w:val="auto"/>
-                <w:sz w:val="24"/>
-                <w:szCs w:val="24"/>
-              </w:rPr>
-              <w:t xml:space="preserve">The Admin UI should </w:t>
-            </w:r>
-            <w:r>
-              <w:rPr>
-                <w:rFonts w:asciiTheme="minorHAnsi" w:hAnsiTheme="minorHAnsi" w:cstheme="minorHAnsi"/>
-                <w:i/>
-                <w:color w:val="auto"/>
-                <w:sz w:val="24"/>
-                <w:szCs w:val="24"/>
-              </w:rPr>
-              <w:t>allow the listed bonuses information to be filtered by student course, username or bonus author.</w:t>
-            </w:r>
-          </w:p>
-        </w:tc>
-        <w:tc>
-          <w:tcPr>
-            <w:tcW w:w="906" w:type="pct"/>
-            <w:vMerge/>
-            <w:shd w:val="clear" w:color="auto" w:fill="E2EFD9" w:themeFill="accent6" w:themeFillTint="33"/>
-            <w:vAlign w:val="center"/>
-          </w:tcPr>
-          <w:p>
-            <w:pPr>
-              <w:pStyle w:val="Normal1"/>
-              <w:spacing w:line="240" w:lineRule="auto"/>
-              <w:jc w:val="center"/>
-              <w:rPr>
-                <w:rFonts w:asciiTheme="minorHAnsi" w:hAnsiTheme="minorHAnsi" w:cstheme="minorHAnsi"/>
-                <w:i/>
-                <w:sz w:val="24"/>
-                <w:szCs w:val="24"/>
-              </w:rPr>
-            </w:pPr>
-          </w:p>
-        </w:tc>
-      </w:tr>
-      <w:tr>
-        <w:trPr>
-          <w:cnfStyle w:val="000000100000"/>
-          <w:trHeight w:val="352"/>
-        </w:trPr>
-        <w:sdt>
-          <w:sdtPr>
-            <w:rPr>
-              <w:rFonts w:asciiTheme="minorHAnsi" w:hAnsiTheme="minorHAnsi" w:cstheme="minorHAnsi"/>
-              <w:i/>
-              <w:color w:val="auto"/>
-              <w:sz w:val="24"/>
-              <w:szCs w:val="24"/>
-            </w:rPr>
-            <w:alias w:val="Priority"/>
-            <w:tag w:val="Priority"/>
-            <w:id w:val="321009"/>
-            <w:placeholder>
-              <w:docPart w:val="986DB1792689453BA82F40B658478B45"/>
-            </w:placeholder>
-            <w:dropDownList>
-              <w:listItem w:displayText="1" w:value="1"/>
-              <w:listItem w:displayText="2" w:value="2"/>
-              <w:listItem w:displayText="3" w:value="3"/>
-              <w:listItem w:displayText="4" w:value="4"/>
-            </w:dropDownList>
-          </w:sdtPr>
-          <w:sdtContent>
-            <w:tc>
-              <w:tcPr>
-                <w:tcW w:w="675" w:type="pct"/>
-                <w:shd w:val="clear" w:color="auto" w:fill="E2EFD9" w:themeFill="accent6" w:themeFillTint="33"/>
-                <w:vAlign w:val="center"/>
-              </w:tcPr>
-              <w:p>
-                <w:pPr>
-                  <w:pStyle w:val="Normal1"/>
-                  <w:spacing w:line="240" w:lineRule="auto"/>
-                  <w:jc w:val="center"/>
-                  <w:rPr>
-                    <w:rFonts w:asciiTheme="minorHAnsi" w:hAnsiTheme="minorHAnsi" w:cstheme="minorHAnsi"/>
-                    <w:i/>
-                    <w:color w:val="auto"/>
-                    <w:sz w:val="24"/>
-                    <w:szCs w:val="24"/>
-                  </w:rPr>
-                </w:pPr>
-                <w:r>
-                  <w:rPr>
-                    <w:rFonts w:asciiTheme="minorHAnsi" w:hAnsiTheme="minorHAnsi" w:cstheme="minorHAnsi"/>
-                    <w:i/>
-                    <w:color w:val="auto"/>
-                    <w:sz w:val="24"/>
-                    <w:szCs w:val="24"/>
-                  </w:rPr>
-                  <w:t>4</w:t>
-                </w:r>
-              </w:p>
-            </w:tc>
-          </w:sdtContent>
-        </w:sdt>
-        <w:tc>
-          <w:tcPr>
-            <w:tcW w:w="3419" w:type="pct"/>
-            <w:shd w:val="clear" w:color="auto" w:fill="E2EFD9" w:themeFill="accent6" w:themeFillTint="33"/>
-            <w:vAlign w:val="center"/>
-          </w:tcPr>
-          <w:p>
-            <w:pPr>
-              <w:pStyle w:val="Normal1"/>
-              <w:spacing w:line="240" w:lineRule="auto"/>
-              <w:jc w:val="both"/>
-              <w:rPr>
-                <w:rFonts w:asciiTheme="minorHAnsi" w:hAnsiTheme="minorHAnsi" w:cstheme="minorHAnsi"/>
-                <w:i/>
-                <w:color w:val="B7D8A0"/>
-                <w:sz w:val="24"/>
-                <w:szCs w:val="24"/>
-              </w:rPr>
-            </w:pPr>
-            <w:r>
-              <w:rPr>
-                <w:rFonts w:asciiTheme="minorHAnsi" w:hAnsiTheme="minorHAnsi" w:cstheme="minorHAnsi"/>
-                <w:i/>
-                <w:color w:val="auto"/>
-                <w:sz w:val="24"/>
-                <w:szCs w:val="24"/>
-              </w:rPr>
-              <w:t xml:space="preserve">The Admin UI should </w:t>
-            </w:r>
-            <w:r>
-              <w:rPr>
-                <w:rFonts w:asciiTheme="minorHAnsi" w:hAnsiTheme="minorHAnsi" w:cstheme="minorHAnsi"/>
-                <w:i/>
-                <w:color w:val="auto"/>
-                <w:sz w:val="24"/>
-                <w:szCs w:val="24"/>
-              </w:rPr>
-              <w:t>allow the listed bonuses to be grouped by column (by drag-dropping some column header</w:t>
-            </w:r>
-            <w:r>
-              <w:rPr>
-                <w:rFonts w:asciiTheme="minorHAnsi" w:hAnsiTheme="minorHAnsi" w:cstheme="minorHAnsi"/>
-                <w:i/>
-                <w:color w:val="auto"/>
-                <w:sz w:val="24"/>
-                <w:szCs w:val="24"/>
-              </w:rPr>
-              <w:t>). Also the grouping should be possible to be removed later.</w:t>
-            </w:r>
-          </w:p>
-        </w:tc>
-        <w:tc>
-          <w:tcPr>
-            <w:tcW w:w="906" w:type="pct"/>
-            <w:vMerge/>
-            <w:shd w:val="clear" w:color="auto" w:fill="E2EFD9" w:themeFill="accent6" w:themeFillTint="33"/>
-            <w:vAlign w:val="center"/>
-          </w:tcPr>
-          <w:p>
-            <w:pPr>
-              <w:pStyle w:val="Normal1"/>
-              <w:spacing w:line="240" w:lineRule="auto"/>
-              <w:jc w:val="center"/>
-              <w:rPr>
-                <w:rFonts w:asciiTheme="minorHAnsi" w:hAnsiTheme="minorHAnsi" w:cstheme="minorHAnsi"/>
-                <w:i/>
-                <w:sz w:val="24"/>
-                <w:szCs w:val="24"/>
-              </w:rPr>
-            </w:pPr>
-          </w:p>
-        </w:tc>
-      </w:tr>
-      <w:tr>
-        <w:trPr>
-          <w:trHeight w:val="352"/>
-        </w:trPr>
-        <w:sdt>
-          <w:sdtPr>
-            <w:rPr>
-              <w:rFonts w:asciiTheme="minorHAnsi" w:hAnsiTheme="minorHAnsi" w:cstheme="minorHAnsi"/>
-              <w:i/>
-              <w:color w:val="auto"/>
-              <w:sz w:val="24"/>
-              <w:szCs w:val="24"/>
-            </w:rPr>
-            <w:alias w:val="Priority"/>
-            <w:tag w:val="Priority"/>
             <w:id w:val="320029"/>
             <w:placeholder>
               <w:docPart w:val="5ADBE0D7B3AB4CD8BEBCBB56FC5138A1"/>
@@ -5436,264 +4635,18 @@
                 <w:sz w:val="24"/>
                 <w:szCs w:val="24"/>
               </w:rPr>
-              <w:t>allow all information about the evaluation to be exported to an Excel file.</w:t>
-            </w:r>
-          </w:p>
-        </w:tc>
-        <w:tc>
-          <w:tcPr>
-            <w:tcW w:w="906" w:type="pct"/>
-            <w:vMerge/>
-            <w:shd w:val="clear" w:color="auto" w:fill="E2EFD9" w:themeFill="accent6" w:themeFillTint="33"/>
-            <w:vAlign w:val="center"/>
-          </w:tcPr>
-          <w:p>
-            <w:pPr>
-              <w:pStyle w:val="Normal1"/>
-              <w:spacing w:line="240" w:lineRule="auto"/>
-              <w:jc w:val="center"/>
-              <w:rPr>
-                <w:rFonts w:asciiTheme="minorHAnsi" w:hAnsiTheme="minorHAnsi" w:cstheme="minorHAnsi"/>
-                <w:i/>
-                <w:sz w:val="24"/>
-                <w:szCs w:val="24"/>
-              </w:rPr>
-            </w:pPr>
-          </w:p>
-        </w:tc>
-      </w:tr>
-      <w:tr>
-        <w:trPr>
-          <w:trHeight w:val="352"/>
-        </w:trPr>
-        <w:sdt>
-          <w:sdtPr>
-            <w:rPr>
-              <w:rFonts w:asciiTheme="minorHAnsi" w:hAnsiTheme="minorHAnsi" w:cstheme="minorHAnsi"/>
-              <w:i/>
-              <w:color w:val="auto"/>
-              <w:sz w:val="24"/>
-              <w:szCs w:val="24"/>
-            </w:rPr>
-            <w:alias w:val="Priority"/>
-            <w:tag w:val="Priority"/>
-            <w:id w:val="320554"/>
-            <w:placeholder>
-              <w:docPart w:val="6DBCDFE15CC243B594BB4ABBC49A9AF7"/>
-            </w:placeholder>
-            <w:dropDownList>
-              <w:listItem w:displayText="1" w:value="1"/>
-              <w:listItem w:displayText="2" w:value="2"/>
-              <w:listItem w:displayText="3" w:value="3"/>
-              <w:listItem w:displayText="4" w:value="4"/>
-            </w:dropDownList>
-          </w:sdtPr>
-          <w:sdtContent>
-            <w:tc>
-              <w:tcPr>
-                <w:tcW w:w="675" w:type="pct"/>
-                <w:shd w:val="clear" w:color="auto" w:fill="E2EFD9" w:themeFill="accent6" w:themeFillTint="33"/>
-                <w:vAlign w:val="center"/>
-              </w:tcPr>
-              <w:p>
-                <w:pPr>
-                  <w:pStyle w:val="Normal1"/>
-                  <w:spacing w:line="240" w:lineRule="auto"/>
-                  <w:jc w:val="center"/>
-                  <w:rPr>
-                    <w:rFonts w:asciiTheme="minorHAnsi" w:hAnsiTheme="minorHAnsi" w:cstheme="minorHAnsi"/>
-                    <w:i/>
-                    <w:color w:val="auto"/>
-                    <w:sz w:val="24"/>
-                    <w:szCs w:val="24"/>
-                  </w:rPr>
-                </w:pPr>
-                <w:r>
-                  <w:rPr>
-                    <w:rFonts w:asciiTheme="minorHAnsi" w:hAnsiTheme="minorHAnsi" w:cstheme="minorHAnsi"/>
-                    <w:i/>
-                    <w:color w:val="auto"/>
-                    <w:sz w:val="24"/>
-                    <w:szCs w:val="24"/>
-                  </w:rPr>
-                  <w:t>4</w:t>
-                </w:r>
-              </w:p>
-            </w:tc>
-          </w:sdtContent>
-        </w:sdt>
-        <w:tc>
-          <w:tcPr>
-            <w:tcW w:w="3419" w:type="pct"/>
-            <w:shd w:val="clear" w:color="auto" w:fill="E2EFD9" w:themeFill="accent6" w:themeFillTint="33"/>
-            <w:vAlign w:val="center"/>
-          </w:tcPr>
-          <w:p>
-            <w:pPr>
-              <w:pStyle w:val="Normal1"/>
-              <w:spacing w:line="240" w:lineRule="auto"/>
-              <w:jc w:val="both"/>
-              <w:rPr>
-                <w:rFonts w:asciiTheme="minorHAnsi" w:hAnsiTheme="minorHAnsi" w:cstheme="minorHAnsi"/>
-                <w:i/>
-                <w:color w:val="auto"/>
-                <w:sz w:val="24"/>
-                <w:szCs w:val="24"/>
-              </w:rPr>
-            </w:pPr>
-            <w:r>
-              <w:rPr>
-                <w:rFonts w:asciiTheme="minorHAnsi" w:hAnsiTheme="minorHAnsi" w:cstheme="minorHAnsi"/>
-                <w:i/>
-                <w:color w:val="auto"/>
-                <w:sz w:val="24"/>
-                <w:szCs w:val="24"/>
-              </w:rPr>
-              <w:t xml:space="preserve">The Admin UI should </w:t>
-            </w:r>
-            <w:r>
-              <w:rPr>
-                <w:rFonts w:asciiTheme="minorHAnsi" w:hAnsiTheme="minorHAnsi" w:cstheme="minorHAnsi"/>
-                <w:i/>
-                <w:color w:val="auto"/>
-                <w:sz w:val="24"/>
-                <w:szCs w:val="24"/>
-              </w:rPr>
-              <w:t>allow the administrator to filter the listed information about the evaluation by student course, lecture and username or evaluation author.</w:t>
-            </w:r>
-          </w:p>
-        </w:tc>
-        <w:tc>
-          <w:tcPr>
-            <w:tcW w:w="906" w:type="pct"/>
-            <w:vMerge/>
-            <w:shd w:val="clear" w:color="auto" w:fill="E2EFD9" w:themeFill="accent6" w:themeFillTint="33"/>
-            <w:vAlign w:val="center"/>
-          </w:tcPr>
-          <w:p>
-            <w:pPr>
-              <w:pStyle w:val="Normal1"/>
-              <w:spacing w:line="240" w:lineRule="auto"/>
-              <w:jc w:val="center"/>
-              <w:rPr>
-                <w:rFonts w:asciiTheme="minorHAnsi" w:hAnsiTheme="minorHAnsi" w:cstheme="minorHAnsi"/>
-                <w:i/>
-                <w:sz w:val="24"/>
-                <w:szCs w:val="24"/>
-              </w:rPr>
-            </w:pPr>
-          </w:p>
-        </w:tc>
-      </w:tr>
-      <w:tr>
-        <w:trPr>
-          <w:cnfStyle w:val="000000100000"/>
-          <w:trHeight w:val="352"/>
-        </w:trPr>
-        <w:sdt>
-          <w:sdtPr>
-            <w:rPr>
-              <w:rFonts w:asciiTheme="minorHAnsi" w:hAnsiTheme="minorHAnsi" w:cstheme="minorHAnsi"/>
-              <w:i/>
-              <w:color w:val="auto"/>
-              <w:sz w:val="24"/>
-              <w:szCs w:val="24"/>
-            </w:rPr>
-            <w:alias w:val="Priority"/>
-            <w:tag w:val="Priority"/>
-            <w:id w:val="320586"/>
-            <w:placeholder>
-              <w:docPart w:val="25C9953A21194375B43C9B0A27A2E1FE"/>
-            </w:placeholder>
-            <w:dropDownList>
-              <w:listItem w:displayText="1" w:value="1"/>
-              <w:listItem w:displayText="2" w:value="2"/>
-              <w:listItem w:displayText="3" w:value="3"/>
-              <w:listItem w:displayText="4" w:value="4"/>
-            </w:dropDownList>
-          </w:sdtPr>
-          <w:sdtContent>
-            <w:tc>
-              <w:tcPr>
-                <w:tcW w:w="675" w:type="pct"/>
-                <w:shd w:val="clear" w:color="auto" w:fill="E2EFD9" w:themeFill="accent6" w:themeFillTint="33"/>
-                <w:vAlign w:val="center"/>
-              </w:tcPr>
-              <w:p>
-                <w:pPr>
-                  <w:pStyle w:val="Normal1"/>
-                  <w:spacing w:line="240" w:lineRule="auto"/>
-                  <w:jc w:val="center"/>
-                  <w:rPr>
-                    <w:rFonts w:asciiTheme="minorHAnsi" w:hAnsiTheme="minorHAnsi" w:cstheme="minorHAnsi"/>
-                    <w:i/>
-                    <w:color w:val="auto"/>
-                    <w:sz w:val="24"/>
-                    <w:szCs w:val="24"/>
-                  </w:rPr>
-                </w:pPr>
-                <w:r>
-                  <w:rPr>
-                    <w:rFonts w:asciiTheme="minorHAnsi" w:hAnsiTheme="minorHAnsi" w:cstheme="minorHAnsi"/>
-                    <w:i/>
-                    <w:color w:val="auto"/>
-                    <w:sz w:val="24"/>
-                    <w:szCs w:val="24"/>
-                  </w:rPr>
-                  <w:t>4</w:t>
-                </w:r>
-              </w:p>
-            </w:tc>
-          </w:sdtContent>
-        </w:sdt>
-        <w:tc>
-          <w:tcPr>
-            <w:tcW w:w="3419" w:type="pct"/>
-            <w:shd w:val="clear" w:color="auto" w:fill="E2EFD9" w:themeFill="accent6" w:themeFillTint="33"/>
-            <w:vAlign w:val="center"/>
-          </w:tcPr>
-          <w:p>
-            <w:pPr>
-              <w:pStyle w:val="Normal1"/>
-              <w:spacing w:line="240" w:lineRule="auto"/>
-              <w:jc w:val="both"/>
-              <w:rPr>
-                <w:rFonts w:asciiTheme="minorHAnsi" w:hAnsiTheme="minorHAnsi" w:cstheme="minorHAnsi"/>
-                <w:i/>
-                <w:color w:val="auto"/>
-                <w:sz w:val="24"/>
-                <w:szCs w:val="24"/>
-              </w:rPr>
-            </w:pPr>
-            <w:r>
-              <w:rPr>
-                <w:rFonts w:asciiTheme="minorHAnsi" w:hAnsiTheme="minorHAnsi" w:cstheme="minorHAnsi"/>
-                <w:i/>
-                <w:color w:val="auto"/>
-                <w:sz w:val="24"/>
-                <w:szCs w:val="24"/>
-              </w:rPr>
-              <w:t xml:space="preserve">The Admin UI should </w:t>
-            </w:r>
-            <w:r>
-              <w:rPr>
-                <w:rFonts w:asciiTheme="minorHAnsi" w:hAnsiTheme="minorHAnsi" w:cstheme="minorHAnsi"/>
-                <w:i/>
-                <w:color w:val="auto"/>
-                <w:sz w:val="24"/>
-                <w:szCs w:val="24"/>
-              </w:rPr>
-              <w:t>allow the listed homework evaluations to be grouped by column (by drag-dropping some column header</w:t>
-            </w:r>
-            <w:r>
-              <w:rPr>
-                <w:rFonts w:asciiTheme="minorHAnsi" w:hAnsiTheme="minorHAnsi" w:cstheme="minorHAnsi"/>
-                <w:i/>
-                <w:color w:val="auto"/>
-                <w:sz w:val="24"/>
-                <w:szCs w:val="24"/>
-              </w:rPr>
-              <w:t>). Also the grouping should be possible to be removed later.</w:t>
+              <w:t xml:space="preserve">allow all information about the </w:t>
+            </w:r>
+            <w:r>
+              <w:rPr>
+                <w:rFonts w:asciiTheme="minorHAnsi" w:hAnsiTheme="minorHAnsi" w:cstheme="minorHAnsi"/>
+                <w:i/>
+                <w:color w:val="auto"/>
+                <w:sz w:val="24"/>
+                <w:szCs w:val="24"/>
+              </w:rPr>
+              <w:lastRenderedPageBreak/>
+              <w:t>evaluation to be exported to an Excel file.</w:t>
             </w:r>
           </w:p>
         </w:tc>
@@ -6081,325 +5034,6 @@
       </w:tr>
       <w:tr>
         <w:trPr>
-          <w:trHeight w:val="352"/>
-        </w:trPr>
-        <w:sdt>
-          <w:sdtPr>
-            <w:rPr>
-              <w:rFonts w:asciiTheme="minorHAnsi" w:hAnsiTheme="minorHAnsi" w:cstheme="minorHAnsi"/>
-              <w:i/>
-              <w:color w:val="auto"/>
-              <w:sz w:val="24"/>
-              <w:szCs w:val="24"/>
-            </w:rPr>
-            <w:alias w:val="Priority"/>
-            <w:tag w:val="Priority"/>
-            <w:id w:val="321509"/>
-            <w:placeholder>
-              <w:docPart w:val="64AC819BA6C54927A67D0C051D3B43FC"/>
-            </w:placeholder>
-            <w:dropDownList>
-              <w:listItem w:displayText="1" w:value="1"/>
-              <w:listItem w:displayText="2" w:value="2"/>
-              <w:listItem w:displayText="3" w:value="3"/>
-              <w:listItem w:displayText="4" w:value="4"/>
-            </w:dropDownList>
-          </w:sdtPr>
-          <w:sdtContent>
-            <w:tc>
-              <w:tcPr>
-                <w:tcW w:w="675" w:type="pct"/>
-                <w:shd w:val="clear" w:color="auto" w:fill="E2EFD9" w:themeFill="accent6" w:themeFillTint="33"/>
-                <w:vAlign w:val="center"/>
-              </w:tcPr>
-              <w:p>
-                <w:pPr>
-                  <w:pStyle w:val="Normal1"/>
-                  <w:spacing w:line="240" w:lineRule="auto"/>
-                  <w:jc w:val="center"/>
-                  <w:rPr>
-                    <w:rFonts w:asciiTheme="minorHAnsi" w:hAnsiTheme="minorHAnsi" w:cstheme="minorHAnsi"/>
-                    <w:i/>
-                    <w:color w:val="auto"/>
-                    <w:sz w:val="24"/>
-                    <w:szCs w:val="24"/>
-                  </w:rPr>
-                </w:pPr>
-                <w:r>
-                  <w:rPr>
-                    <w:rFonts w:asciiTheme="minorHAnsi" w:hAnsiTheme="minorHAnsi" w:cstheme="minorHAnsi"/>
-                    <w:i/>
-                    <w:color w:val="auto"/>
-                    <w:sz w:val="24"/>
-                    <w:szCs w:val="24"/>
-                  </w:rPr>
-                  <w:t>4</w:t>
-                </w:r>
-              </w:p>
-            </w:tc>
-          </w:sdtContent>
-        </w:sdt>
-        <w:tc>
-          <w:tcPr>
-            <w:tcW w:w="3419" w:type="pct"/>
-            <w:shd w:val="clear" w:color="auto" w:fill="E2EFD9" w:themeFill="accent6" w:themeFillTint="33"/>
-            <w:vAlign w:val="center"/>
-          </w:tcPr>
-          <w:p>
-            <w:pPr>
-              <w:pStyle w:val="Normal1"/>
-              <w:spacing w:line="240" w:lineRule="auto"/>
-              <w:jc w:val="both"/>
-              <w:rPr>
-                <w:rFonts w:asciiTheme="minorHAnsi" w:hAnsiTheme="minorHAnsi" w:cstheme="minorHAnsi"/>
-                <w:i/>
-                <w:color w:val="auto"/>
-                <w:sz w:val="24"/>
-                <w:szCs w:val="24"/>
-              </w:rPr>
-            </w:pPr>
-            <w:r>
-              <w:rPr>
-                <w:rFonts w:asciiTheme="minorHAnsi" w:hAnsiTheme="minorHAnsi" w:cstheme="minorHAnsi"/>
-                <w:i/>
-                <w:color w:val="auto"/>
-                <w:sz w:val="24"/>
-                <w:szCs w:val="24"/>
-              </w:rPr>
-              <w:t xml:space="preserve">The Admin UI should </w:t>
-            </w:r>
-            <w:r>
-              <w:rPr>
-                <w:rFonts w:asciiTheme="minorHAnsi" w:hAnsiTheme="minorHAnsi" w:cstheme="minorHAnsi"/>
-                <w:i/>
-                <w:color w:val="auto"/>
-                <w:sz w:val="24"/>
-                <w:szCs w:val="24"/>
-              </w:rPr>
-              <w:t xml:space="preserve">allow the administrator to filter the listed information about the </w:t>
-            </w:r>
-            <w:r>
-              <w:rPr>
-                <w:rFonts w:asciiTheme="minorHAnsi" w:hAnsiTheme="minorHAnsi" w:cstheme="minorHAnsi"/>
-                <w:i/>
-                <w:color w:val="auto"/>
-                <w:sz w:val="24"/>
-                <w:szCs w:val="24"/>
-              </w:rPr>
-              <w:t>helpers by student</w:t>
-            </w:r>
-            <w:r>
-              <w:rPr>
-                <w:rFonts w:asciiTheme="minorHAnsi" w:hAnsiTheme="minorHAnsi" w:cstheme="minorHAnsi"/>
-                <w:i/>
-                <w:color w:val="auto"/>
-                <w:sz w:val="24"/>
-                <w:szCs w:val="24"/>
-              </w:rPr>
-              <w:t>,</w:t>
-            </w:r>
-            <w:r>
-              <w:rPr>
-                <w:rFonts w:asciiTheme="minorHAnsi" w:hAnsiTheme="minorHAnsi" w:cstheme="minorHAnsi"/>
-                <w:i/>
-                <w:color w:val="auto"/>
-                <w:sz w:val="24"/>
-                <w:szCs w:val="24"/>
-              </w:rPr>
-              <w:t xml:space="preserve"> course and username</w:t>
-            </w:r>
-            <w:r>
-              <w:rPr>
-                <w:rFonts w:asciiTheme="minorHAnsi" w:hAnsiTheme="minorHAnsi" w:cstheme="minorHAnsi"/>
-                <w:i/>
-                <w:color w:val="auto"/>
-                <w:sz w:val="24"/>
-                <w:szCs w:val="24"/>
-              </w:rPr>
-              <w:t>.</w:t>
-            </w:r>
-          </w:p>
-        </w:tc>
-        <w:tc>
-          <w:tcPr>
-            <w:tcW w:w="906" w:type="pct"/>
-            <w:vMerge/>
-            <w:shd w:val="clear" w:color="auto" w:fill="E2EFD9" w:themeFill="accent6" w:themeFillTint="33"/>
-            <w:vAlign w:val="center"/>
-          </w:tcPr>
-          <w:p>
-            <w:pPr>
-              <w:pStyle w:val="Normal1"/>
-              <w:spacing w:line="240" w:lineRule="auto"/>
-              <w:jc w:val="center"/>
-              <w:rPr>
-                <w:rFonts w:asciiTheme="minorHAnsi" w:hAnsiTheme="minorHAnsi" w:cstheme="minorHAnsi"/>
-                <w:i/>
-                <w:color w:val="auto"/>
-                <w:sz w:val="24"/>
-                <w:szCs w:val="24"/>
-              </w:rPr>
-            </w:pPr>
-          </w:p>
-        </w:tc>
-      </w:tr>
-      <w:tr>
-        <w:trPr>
-          <w:cnfStyle w:val="000000100000"/>
-          <w:trHeight w:val="352"/>
-        </w:trPr>
-        <w:sdt>
-          <w:sdtPr>
-            <w:rPr>
-              <w:rFonts w:asciiTheme="minorHAnsi" w:hAnsiTheme="minorHAnsi" w:cstheme="minorHAnsi"/>
-              <w:i/>
-              <w:color w:val="auto"/>
-              <w:sz w:val="24"/>
-              <w:szCs w:val="24"/>
-            </w:rPr>
-            <w:alias w:val="Priority"/>
-            <w:tag w:val="Priority"/>
-            <w:id w:val="17555549"/>
-            <w:placeholder>
-              <w:docPart w:val="6BD5B7E6C667458FB90D6AABD1D1EF2A"/>
-            </w:placeholder>
-            <w:dropDownList>
-              <w:listItem w:displayText="1" w:value="1"/>
-              <w:listItem w:displayText="2" w:value="2"/>
-              <w:listItem w:displayText="3" w:value="3"/>
-              <w:listItem w:displayText="4" w:value="4"/>
-            </w:dropDownList>
-          </w:sdtPr>
-          <w:sdtContent>
-            <w:tc>
-              <w:tcPr>
-                <w:tcW w:w="675" w:type="pct"/>
-                <w:shd w:val="clear" w:color="auto" w:fill="E2EFD9" w:themeFill="accent6" w:themeFillTint="33"/>
-                <w:vAlign w:val="center"/>
-              </w:tcPr>
-              <w:p>
-                <w:pPr>
-                  <w:pStyle w:val="Normal1"/>
-                  <w:spacing w:line="240" w:lineRule="auto"/>
-                  <w:jc w:val="center"/>
-                  <w:rPr>
-                    <w:rFonts w:asciiTheme="minorHAnsi" w:hAnsiTheme="minorHAnsi" w:cstheme="minorHAnsi"/>
-                    <w:i/>
-                    <w:color w:val="auto"/>
-                    <w:sz w:val="24"/>
-                    <w:szCs w:val="24"/>
-                  </w:rPr>
-                </w:pPr>
-                <w:r>
-                  <w:rPr>
-                    <w:rFonts w:asciiTheme="minorHAnsi" w:hAnsiTheme="minorHAnsi" w:cstheme="minorHAnsi"/>
-                    <w:i/>
-                    <w:color w:val="auto"/>
-                    <w:sz w:val="24"/>
-                    <w:szCs w:val="24"/>
-                  </w:rPr>
-                  <w:t>4</w:t>
-                </w:r>
-              </w:p>
-            </w:tc>
-          </w:sdtContent>
-        </w:sdt>
-        <w:tc>
-          <w:tcPr>
-            <w:tcW w:w="3419" w:type="pct"/>
-            <w:shd w:val="clear" w:color="auto" w:fill="E2EFD9" w:themeFill="accent6" w:themeFillTint="33"/>
-            <w:vAlign w:val="center"/>
-          </w:tcPr>
-          <w:p>
-            <w:pPr>
-              <w:pStyle w:val="Normal1"/>
-              <w:spacing w:line="240" w:lineRule="auto"/>
-              <w:jc w:val="both"/>
-              <w:rPr>
-                <w:rFonts w:asciiTheme="minorHAnsi" w:hAnsiTheme="minorHAnsi" w:cstheme="minorHAnsi"/>
-                <w:i/>
-                <w:color w:val="auto"/>
-                <w:sz w:val="24"/>
-                <w:szCs w:val="24"/>
-              </w:rPr>
-            </w:pPr>
-            <w:r>
-              <w:rPr>
-                <w:rFonts w:asciiTheme="minorHAnsi" w:hAnsiTheme="minorHAnsi" w:cstheme="minorHAnsi"/>
-                <w:i/>
-                <w:color w:val="auto"/>
-                <w:sz w:val="24"/>
-                <w:szCs w:val="24"/>
-              </w:rPr>
-              <w:t xml:space="preserve">The Admin UI should </w:t>
-            </w:r>
-            <w:r>
-              <w:rPr>
-                <w:rFonts w:asciiTheme="minorHAnsi" w:hAnsiTheme="minorHAnsi" w:cstheme="minorHAnsi"/>
-                <w:i/>
-                <w:color w:val="auto"/>
-                <w:sz w:val="24"/>
-                <w:szCs w:val="24"/>
-              </w:rPr>
-              <w:t xml:space="preserve">allow the listed </w:t>
-            </w:r>
-            <w:r>
-              <w:rPr>
-                <w:rFonts w:asciiTheme="minorHAnsi" w:hAnsiTheme="minorHAnsi" w:cstheme="minorHAnsi"/>
-                <w:i/>
-                <w:color w:val="auto"/>
-                <w:sz w:val="24"/>
-                <w:szCs w:val="24"/>
-              </w:rPr>
-              <w:t>helpers to</w:t>
-            </w:r>
-            <w:r>
-              <w:rPr>
-                <w:rFonts w:asciiTheme="minorHAnsi" w:hAnsiTheme="minorHAnsi" w:cstheme="minorHAnsi"/>
-                <w:i/>
-                <w:color w:val="auto"/>
-                <w:sz w:val="24"/>
-                <w:szCs w:val="24"/>
-              </w:rPr>
-              <w:t xml:space="preserve"> be grouped by column (by drag-dropping some column header</w:t>
-            </w:r>
-            <w:r>
-              <w:rPr>
-                <w:rFonts w:asciiTheme="minorHAnsi" w:hAnsiTheme="minorHAnsi" w:cstheme="minorHAnsi"/>
-                <w:i/>
-                <w:color w:val="auto"/>
-                <w:sz w:val="24"/>
-                <w:szCs w:val="24"/>
-              </w:rPr>
-              <w:t>). Also the grouping should be possible to be removed later.</w:t>
-            </w:r>
-          </w:p>
-        </w:tc>
-        <w:tc>
-          <w:tcPr>
-            <w:tcW w:w="906" w:type="pct"/>
-            <w:vMerge/>
-            <w:shd w:val="clear" w:color="auto" w:fill="E2EFD9" w:themeFill="accent6" w:themeFillTint="33"/>
-            <w:vAlign w:val="center"/>
-          </w:tcPr>
-          <w:p>
-            <w:pPr>
-              <w:pStyle w:val="Normal1"/>
-              <w:spacing w:line="240" w:lineRule="auto"/>
-              <w:jc w:val="center"/>
-              <w:rPr>
-                <w:rFonts w:asciiTheme="minorHAnsi" w:hAnsiTheme="minorHAnsi" w:cstheme="minorHAnsi"/>
-                <w:i/>
-                <w:color w:val="auto"/>
-                <w:sz w:val="24"/>
-                <w:szCs w:val="24"/>
-              </w:rPr>
-            </w:pPr>
-          </w:p>
-        </w:tc>
-      </w:tr>
-      <w:tr>
-        <w:trPr>
           <w:trHeight w:val="443"/>
         </w:trPr>
         <w:sdt>
@@ -6968,180 +5602,6 @@
             </w:rPr>
             <w:alias w:val="Priority"/>
             <w:tag w:val="Priority"/>
-            <w:id w:val="321118"/>
-            <w:placeholder>
-              <w:docPart w:val="B0B44E6EA0BA49B888773DFD76EABD98"/>
-            </w:placeholder>
-            <w:dropDownList>
-              <w:listItem w:displayText="1" w:value="1"/>
-              <w:listItem w:displayText="2" w:value="2"/>
-              <w:listItem w:displayText="3" w:value="3"/>
-              <w:listItem w:displayText="4" w:value="4"/>
-            </w:dropDownList>
-          </w:sdtPr>
-          <w:sdtContent>
-            <w:tc>
-              <w:tcPr>
-                <w:tcW w:w="675" w:type="pct"/>
-                <w:shd w:val="clear" w:color="auto" w:fill="E2EFD9" w:themeFill="accent6" w:themeFillTint="33"/>
-                <w:vAlign w:val="center"/>
-              </w:tcPr>
-              <w:p>
-                <w:pPr>
-                  <w:pStyle w:val="Normal1"/>
-                  <w:spacing w:line="240" w:lineRule="auto"/>
-                  <w:jc w:val="center"/>
-                  <w:rPr>
-                    <w:rFonts w:asciiTheme="minorHAnsi" w:hAnsiTheme="minorHAnsi" w:cstheme="minorHAnsi"/>
-                    <w:i/>
-                    <w:color w:val="auto"/>
-                    <w:sz w:val="24"/>
-                    <w:szCs w:val="24"/>
-                  </w:rPr>
-                </w:pPr>
-                <w:r>
-                  <w:rPr>
-                    <w:rFonts w:asciiTheme="minorHAnsi" w:hAnsiTheme="minorHAnsi" w:cstheme="minorHAnsi"/>
-                    <w:i/>
-                    <w:color w:val="auto"/>
-                    <w:sz w:val="24"/>
-                    <w:szCs w:val="24"/>
-                  </w:rPr>
-                  <w:t>4</w:t>
-                </w:r>
-              </w:p>
-            </w:tc>
-          </w:sdtContent>
-        </w:sdt>
-        <w:tc>
-          <w:tcPr>
-            <w:tcW w:w="3419" w:type="pct"/>
-            <w:shd w:val="clear" w:color="auto" w:fill="E2EFD9" w:themeFill="accent6" w:themeFillTint="33"/>
-            <w:vAlign w:val="center"/>
-          </w:tcPr>
-          <w:p>
-            <w:pPr>
-              <w:pStyle w:val="Normal1"/>
-              <w:spacing w:line="240" w:lineRule="auto"/>
-              <w:jc w:val="both"/>
-              <w:rPr>
-                <w:rFonts w:asciiTheme="minorHAnsi" w:hAnsiTheme="minorHAnsi" w:cstheme="minorHAnsi"/>
-                <w:i/>
-                <w:color w:val="auto"/>
-                <w:sz w:val="24"/>
-                <w:szCs w:val="24"/>
-              </w:rPr>
-            </w:pPr>
-            <w:r>
-              <w:rPr>
-                <w:rFonts w:asciiTheme="minorHAnsi" w:hAnsiTheme="minorHAnsi" w:cstheme="minorHAnsi"/>
-                <w:i/>
-                <w:color w:val="auto"/>
-                <w:sz w:val="24"/>
-                <w:szCs w:val="24"/>
-              </w:rPr>
-              <w:t xml:space="preserve">The Admin UI should </w:t>
-            </w:r>
-            <w:r>
-              <w:rPr>
-                <w:rFonts w:asciiTheme="minorHAnsi" w:hAnsiTheme="minorHAnsi" w:cstheme="minorHAnsi"/>
-                <w:i/>
-                <w:color w:val="auto"/>
-                <w:sz w:val="24"/>
-                <w:szCs w:val="24"/>
-              </w:rPr>
-              <w:t xml:space="preserve">allow the listed </w:t>
-            </w:r>
-            <w:r>
-              <w:rPr>
-                <w:rFonts w:asciiTheme="minorHAnsi" w:hAnsiTheme="minorHAnsi" w:cstheme="minorHAnsi"/>
-                <w:i/>
-                <w:color w:val="auto"/>
-                <w:sz w:val="24"/>
-                <w:szCs w:val="24"/>
-              </w:rPr>
-              <w:t>homework evaluation r</w:t>
-            </w:r>
-            <w:r>
-              <w:rPr>
-                <w:rFonts w:asciiTheme="minorHAnsi" w:hAnsiTheme="minorHAnsi" w:cstheme="minorHAnsi"/>
-                <w:i/>
-                <w:color w:val="auto"/>
-                <w:sz w:val="24"/>
-                <w:szCs w:val="24"/>
-              </w:rPr>
-              <w:t>eactions</w:t>
-            </w:r>
-            <w:r>
-              <w:rPr>
-                <w:rFonts w:asciiTheme="minorHAnsi" w:hAnsiTheme="minorHAnsi" w:cstheme="minorHAnsi"/>
-                <w:i/>
-                <w:color w:val="auto"/>
-                <w:sz w:val="24"/>
-                <w:szCs w:val="24"/>
-              </w:rPr>
-              <w:t xml:space="preserve"> to</w:t>
-            </w:r>
-            <w:r>
-              <w:rPr>
-                <w:rFonts w:asciiTheme="minorHAnsi" w:hAnsiTheme="minorHAnsi" w:cstheme="minorHAnsi"/>
-                <w:i/>
-                <w:color w:val="auto"/>
-                <w:sz w:val="24"/>
-                <w:szCs w:val="24"/>
-              </w:rPr>
-              <w:t xml:space="preserve"> be grouped by column (by drag-dropping some column header</w:t>
-            </w:r>
-            <w:r>
-              <w:rPr>
-                <w:rFonts w:asciiTheme="minorHAnsi" w:hAnsiTheme="minorHAnsi" w:cstheme="minorHAnsi"/>
-                <w:i/>
-                <w:color w:val="auto"/>
-                <w:sz w:val="24"/>
-                <w:szCs w:val="24"/>
-              </w:rPr>
-              <w:t>). Also the grouping should be possible to be removed later.</w:t>
-            </w:r>
-          </w:p>
-        </w:tc>
-        <w:tc>
-          <w:tcPr>
-            <w:tcW w:w="906" w:type="pct"/>
-            <w:vMerge/>
-            <w:shd w:val="clear" w:color="auto" w:fill="E2EFD9" w:themeFill="accent6" w:themeFillTint="33"/>
-            <w:vAlign w:val="center"/>
-          </w:tcPr>
-          <w:p>
-            <w:pPr>
-              <w:pStyle w:val="Normal1"/>
-              <w:spacing w:line="240" w:lineRule="auto"/>
-              <w:jc w:val="center"/>
-              <w:rPr>
-                <w:rFonts w:asciiTheme="minorHAnsi" w:hAnsiTheme="minorHAnsi" w:cstheme="minorHAnsi"/>
-                <w:i/>
-                <w:color w:val="auto"/>
-                <w:sz w:val="24"/>
-                <w:szCs w:val="24"/>
-              </w:rPr>
-            </w:pPr>
-          </w:p>
-        </w:tc>
-      </w:tr>
-      <w:tr>
-        <w:trPr>
-          <w:trHeight w:val="352"/>
-        </w:trPr>
-        <w:sdt>
-          <w:sdtPr>
-            <w:rPr>
-              <w:rFonts w:asciiTheme="minorHAnsi" w:hAnsiTheme="minorHAnsi" w:cstheme="minorHAnsi"/>
-              <w:i/>
-              <w:color w:val="auto"/>
-              <w:sz w:val="24"/>
-              <w:szCs w:val="24"/>
-            </w:rPr>
-            <w:alias w:val="Priority"/>
-            <w:tag w:val="Priority"/>
             <w:id w:val="321109"/>
             <w:placeholder>
               <w:docPart w:val="F0F2AC55A3264FD4A67769E33F3C9F42"/>
@@ -7312,7 +5772,6 @@
       </w:tr>
       <w:tr>
         <w:trPr>
-          <w:cnfStyle w:val="000000100000"/>
           <w:trHeight w:val="352"/>
         </w:trPr>
         <w:sdt>
@@ -7485,7 +5944,7 @@
         <w:ind w:left="1980"/>
       </w:pPr>
       <w:bookmarkStart w:id="10" w:name="_Toc401759842"/>
-      <w:bookmarkStart w:id="11" w:name="_Toc402467841"/>
+      <w:bookmarkStart w:id="11" w:name="_Toc403563244"/>
       <w:r>
         <w:t>Teamwork modules</w:t>
       </w:r>
@@ -8573,161 +7032,6 @@
       </w:tr>
       <w:tr>
         <w:trPr>
-          <w:trHeight w:val="370"/>
-        </w:trPr>
-        <w:sdt>
-          <w:sdtPr>
-            <w:rPr>
-              <w:rFonts w:ascii="Calibri" w:hAnsi="Calibri" w:cs="Calibri"/>
-              <w:i/>
-              <w:color w:val="auto"/>
-              <w:sz w:val="24"/>
-              <w:szCs w:val="24"/>
-            </w:rPr>
-            <w:alias w:val="Priority"/>
-            <w:tag w:val="Priority"/>
-            <w:id w:val="321013"/>
-            <w:placeholder>
-              <w:docPart w:val="531BAFAAFFA04D70B53126F65645B7A3"/>
-            </w:placeholder>
-            <w:dropDownList>
-              <w:listItem w:displayText="1" w:value="1"/>
-              <w:listItem w:displayText="2" w:value="2"/>
-              <w:listItem w:displayText="3" w:value="3"/>
-              <w:listItem w:displayText="4" w:value="4"/>
-            </w:dropDownList>
-          </w:sdtPr>
-          <w:sdtContent>
-            <w:tc>
-              <w:tcPr>
-                <w:tcW w:w="675" w:type="pct"/>
-                <w:shd w:val="clear" w:color="auto" w:fill="E2EFD9" w:themeFill="accent6" w:themeFillTint="33"/>
-                <w:vAlign w:val="center"/>
-              </w:tcPr>
-              <w:p>
-                <w:pPr>
-                  <w:pStyle w:val="Normal1"/>
-                  <w:spacing w:line="240" w:lineRule="auto"/>
-                  <w:jc w:val="center"/>
-                  <w:rPr>
-                    <w:rFonts w:ascii="Calibri" w:hAnsi="Calibri" w:cs="Calibri"/>
-                    <w:i/>
-                    <w:color w:val="auto"/>
-                    <w:sz w:val="24"/>
-                    <w:szCs w:val="24"/>
-                  </w:rPr>
-                </w:pPr>
-                <w:r>
-                  <w:rPr>
-                    <w:rFonts w:ascii="Calibri" w:hAnsi="Calibri" w:cs="Calibri"/>
-                    <w:i/>
-                    <w:color w:val="auto"/>
-                    <w:sz w:val="24"/>
-                    <w:szCs w:val="24"/>
-                  </w:rPr>
-                  <w:t>4</w:t>
-                </w:r>
-              </w:p>
-            </w:tc>
-          </w:sdtContent>
-        </w:sdt>
-        <w:tc>
-          <w:tcPr>
-            <w:tcW w:w="3419" w:type="pct"/>
-            <w:shd w:val="clear" w:color="auto" w:fill="E2EFD9" w:themeFill="accent6" w:themeFillTint="33"/>
-            <w:vAlign w:val="center"/>
-          </w:tcPr>
-          <w:p>
-            <w:pPr>
-              <w:pStyle w:val="Normal1"/>
-              <w:spacing w:line="240" w:lineRule="auto"/>
-              <w:jc w:val="both"/>
-              <w:rPr>
-                <w:rFonts w:asciiTheme="minorHAnsi" w:hAnsiTheme="minorHAnsi" w:cstheme="minorHAnsi"/>
-                <w:i/>
-                <w:color w:val="auto"/>
-                <w:sz w:val="24"/>
-                <w:szCs w:val="24"/>
-              </w:rPr>
-            </w:pPr>
-            <w:r>
-              <w:rPr>
-                <w:rFonts w:asciiTheme="minorHAnsi" w:hAnsiTheme="minorHAnsi" w:cstheme="minorHAnsi"/>
-                <w:i/>
-                <w:color w:val="auto"/>
-                <w:sz w:val="24"/>
-                <w:szCs w:val="24"/>
-              </w:rPr>
-              <w:t xml:space="preserve">The Admin UI should </w:t>
-            </w:r>
-            <w:r>
-              <w:rPr>
-                <w:rFonts w:asciiTheme="minorHAnsi" w:hAnsiTheme="minorHAnsi" w:cstheme="minorHAnsi"/>
-                <w:i/>
-                <w:color w:val="auto"/>
-                <w:sz w:val="24"/>
-                <w:szCs w:val="24"/>
-              </w:rPr>
-              <w:t xml:space="preserve">allow the listed </w:t>
-            </w:r>
-            <w:r>
-              <w:rPr>
-                <w:rFonts w:asciiTheme="minorHAnsi" w:hAnsiTheme="minorHAnsi" w:cstheme="minorHAnsi"/>
-                <w:i/>
-                <w:color w:val="auto"/>
-                <w:sz w:val="24"/>
-                <w:szCs w:val="24"/>
-              </w:rPr>
-              <w:t>teamwork, teams and students in some team to</w:t>
-            </w:r>
-            <w:r>
-              <w:rPr>
-                <w:rFonts w:asciiTheme="minorHAnsi" w:hAnsiTheme="minorHAnsi" w:cstheme="minorHAnsi"/>
-                <w:i/>
-                <w:color w:val="auto"/>
-                <w:sz w:val="24"/>
-                <w:szCs w:val="24"/>
-              </w:rPr>
-              <w:t xml:space="preserve"> be grouped by column (by drag-dropping some column header</w:t>
-            </w:r>
-            <w:r>
-              <w:rPr>
-                <w:rFonts w:asciiTheme="minorHAnsi" w:hAnsiTheme="minorHAnsi" w:cstheme="minorHAnsi"/>
-                <w:i/>
-                <w:color w:val="auto"/>
-                <w:sz w:val="24"/>
-                <w:szCs w:val="24"/>
-              </w:rPr>
-              <w:t>). Also the grouping should be possible to be removed later.</w:t>
-            </w:r>
-          </w:p>
-        </w:tc>
-        <w:tc>
-          <w:tcPr>
-            <w:tcW w:w="906" w:type="pct"/>
-            <w:vMerge/>
-            <w:shd w:val="clear" w:color="auto" w:fill="E2EFD9" w:themeFill="accent6" w:themeFillTint="33"/>
-            <w:vAlign w:val="center"/>
-          </w:tcPr>
-          <w:p>
-            <w:pPr>
-              <w:pStyle w:val="Normal1"/>
-              <w:spacing w:line="240" w:lineRule="auto"/>
-              <w:jc w:val="center"/>
-              <w:rPr>
-                <w:rFonts w:ascii="Calibri" w:hAnsi="Calibri" w:cs="Calibri"/>
-                <w:i/>
-                <w:color w:val="auto"/>
-                <w:sz w:val="24"/>
-                <w:szCs w:val="24"/>
-              </w:rPr>
-            </w:pPr>
-          </w:p>
-        </w:tc>
-      </w:tr>
-      <w:tr>
-        <w:trPr>
-          <w:cnfStyle w:val="000000100000"/>
           <w:trHeight w:val="352"/>
         </w:trPr>
         <w:sdt>
@@ -8923,6 +7227,7 @@
       </w:tr>
       <w:tr>
         <w:trPr>
+          <w:cnfStyle w:val="000000100000"/>
           <w:trHeight w:val="352"/>
         </w:trPr>
         <w:sdt>
@@ -9050,180 +7355,6 @@
                 <w:szCs w:val="24"/>
               </w:rPr>
               <w:t>to be exported to an Excel file.</w:t>
-            </w:r>
-          </w:p>
-        </w:tc>
-        <w:tc>
-          <w:tcPr>
-            <w:tcW w:w="906" w:type="pct"/>
-            <w:vMerge/>
-            <w:shd w:val="clear" w:color="auto" w:fill="E2EFD9" w:themeFill="accent6" w:themeFillTint="33"/>
-            <w:vAlign w:val="center"/>
-          </w:tcPr>
-          <w:p>
-            <w:pPr>
-              <w:pStyle w:val="Normal1"/>
-              <w:spacing w:line="240" w:lineRule="auto"/>
-              <w:jc w:val="center"/>
-              <w:rPr>
-                <w:rFonts w:ascii="Calibri" w:hAnsi="Calibri" w:cs="Calibri"/>
-                <w:i/>
-                <w:sz w:val="24"/>
-                <w:szCs w:val="24"/>
-              </w:rPr>
-            </w:pPr>
-          </w:p>
-        </w:tc>
-      </w:tr>
-      <w:tr>
-        <w:trPr>
-          <w:cnfStyle w:val="000000100000"/>
-          <w:trHeight w:val="352"/>
-        </w:trPr>
-        <w:sdt>
-          <w:sdtPr>
-            <w:rPr>
-              <w:rFonts w:ascii="Calibri" w:hAnsi="Calibri" w:cs="Calibri"/>
-              <w:i/>
-              <w:color w:val="auto"/>
-              <w:sz w:val="24"/>
-              <w:szCs w:val="24"/>
-            </w:rPr>
-            <w:alias w:val="Priority"/>
-            <w:tag w:val="Priority"/>
-            <w:id w:val="321141"/>
-            <w:placeholder>
-              <w:docPart w:val="814D288C6AC54BBAA7B0013CC2512D5E"/>
-            </w:placeholder>
-            <w:dropDownList>
-              <w:listItem w:displayText="1" w:value="1"/>
-              <w:listItem w:displayText="2" w:value="2"/>
-              <w:listItem w:displayText="3" w:value="3"/>
-              <w:listItem w:displayText="4" w:value="4"/>
-            </w:dropDownList>
-          </w:sdtPr>
-          <w:sdtContent>
-            <w:tc>
-              <w:tcPr>
-                <w:tcW w:w="675" w:type="pct"/>
-                <w:shd w:val="clear" w:color="auto" w:fill="E2EFD9" w:themeFill="accent6" w:themeFillTint="33"/>
-                <w:vAlign w:val="center"/>
-              </w:tcPr>
-              <w:p>
-                <w:pPr>
-                  <w:pStyle w:val="Normal1"/>
-                  <w:spacing w:line="240" w:lineRule="auto"/>
-                  <w:jc w:val="center"/>
-                  <w:rPr>
-                    <w:rFonts w:ascii="Calibri" w:hAnsi="Calibri" w:cs="Calibri"/>
-                    <w:i/>
-                    <w:color w:val="auto"/>
-                    <w:sz w:val="24"/>
-                    <w:szCs w:val="24"/>
-                  </w:rPr>
-                </w:pPr>
-                <w:r>
-                  <w:rPr>
-                    <w:rFonts w:ascii="Calibri" w:hAnsi="Calibri" w:cs="Calibri"/>
-                    <w:i/>
-                    <w:color w:val="auto"/>
-                    <w:sz w:val="24"/>
-                    <w:szCs w:val="24"/>
-                  </w:rPr>
-                  <w:t>4</w:t>
-                </w:r>
-              </w:p>
-            </w:tc>
-          </w:sdtContent>
-        </w:sdt>
-        <w:tc>
-          <w:tcPr>
-            <w:tcW w:w="3419" w:type="pct"/>
-            <w:shd w:val="clear" w:color="auto" w:fill="E2EFD9" w:themeFill="accent6" w:themeFillTint="33"/>
-            <w:vAlign w:val="center"/>
-          </w:tcPr>
-          <w:p>
-            <w:pPr>
-              <w:pStyle w:val="Normal1"/>
-              <w:spacing w:line="240" w:lineRule="auto"/>
-              <w:jc w:val="both"/>
-              <w:rPr>
-                <w:rFonts w:asciiTheme="minorHAnsi" w:hAnsiTheme="minorHAnsi" w:cstheme="minorHAnsi"/>
-                <w:i/>
-                <w:color w:val="auto"/>
-                <w:sz w:val="24"/>
-                <w:szCs w:val="24"/>
-              </w:rPr>
-            </w:pPr>
-            <w:r>
-              <w:rPr>
-                <w:rFonts w:asciiTheme="minorHAnsi" w:hAnsiTheme="minorHAnsi" w:cstheme="minorHAnsi"/>
-                <w:i/>
-                <w:color w:val="auto"/>
-                <w:sz w:val="24"/>
-                <w:szCs w:val="24"/>
-              </w:rPr>
-              <w:t xml:space="preserve">The Admin UI should </w:t>
-            </w:r>
-            <w:r>
-              <w:rPr>
-                <w:rFonts w:asciiTheme="minorHAnsi" w:hAnsiTheme="minorHAnsi" w:cstheme="minorHAnsi"/>
-                <w:i/>
-                <w:color w:val="auto"/>
-                <w:sz w:val="24"/>
-                <w:szCs w:val="24"/>
-              </w:rPr>
-              <w:t xml:space="preserve">allow the listed </w:t>
-            </w:r>
-            <w:r>
-              <w:rPr>
-                <w:rFonts w:asciiTheme="minorHAnsi" w:hAnsiTheme="minorHAnsi" w:cstheme="minorHAnsi"/>
-                <w:i/>
-                <w:color w:val="auto"/>
-                <w:sz w:val="24"/>
-                <w:szCs w:val="24"/>
-              </w:rPr>
-              <w:t>teamwork</w:t>
-            </w:r>
-            <w:r>
-              <w:rPr>
-                <w:rFonts w:asciiTheme="minorHAnsi" w:hAnsiTheme="minorHAnsi" w:cstheme="minorHAnsi"/>
-                <w:i/>
-                <w:color w:val="auto"/>
-                <w:sz w:val="24"/>
-                <w:szCs w:val="24"/>
-              </w:rPr>
-              <w:t xml:space="preserve"> suggestions</w:t>
-            </w:r>
-            <w:r>
-              <w:rPr>
-                <w:rFonts w:asciiTheme="minorHAnsi" w:hAnsiTheme="minorHAnsi" w:cstheme="minorHAnsi"/>
-                <w:i/>
-                <w:color w:val="auto"/>
-                <w:sz w:val="24"/>
-                <w:szCs w:val="24"/>
-              </w:rPr>
-              <w:t xml:space="preserve"> to</w:t>
-            </w:r>
-            <w:r>
-              <w:rPr>
-                <w:rFonts w:asciiTheme="minorHAnsi" w:hAnsiTheme="minorHAnsi" w:cstheme="minorHAnsi"/>
-                <w:i/>
-                <w:color w:val="auto"/>
-                <w:sz w:val="24"/>
-                <w:szCs w:val="24"/>
-              </w:rPr>
-              <w:t xml:space="preserve"> be grouped by column (by drag-dropping some column header</w:t>
-            </w:r>
-            <w:r>
-              <w:rPr>
-                <w:rFonts w:asciiTheme="minorHAnsi" w:hAnsiTheme="minorHAnsi" w:cstheme="minorHAnsi"/>
-                <w:i/>
-                <w:color w:val="auto"/>
-                <w:sz w:val="24"/>
-                <w:szCs w:val="24"/>
-              </w:rPr>
-              <w:t>). Also the grouping should be possible to be removed later.</w:t>
             </w:r>
           </w:p>
         </w:tc>
@@ -10081,211 +8212,6 @@
             </w:rPr>
             <w:alias w:val="Priority"/>
             <w:tag w:val="Priority"/>
-            <w:id w:val="17556660"/>
-            <w:placeholder>
-              <w:docPart w:val="B7FC74801F0E4454B2C50F25F65FB126"/>
-            </w:placeholder>
-            <w:dropDownList>
-              <w:listItem w:displayText="1" w:value="1"/>
-              <w:listItem w:displayText="2" w:value="2"/>
-              <w:listItem w:displayText="3" w:value="3"/>
-              <w:listItem w:displayText="4" w:value="4"/>
-            </w:dropDownList>
-          </w:sdtPr>
-          <w:sdtContent>
-            <w:tc>
-              <w:tcPr>
-                <w:tcW w:w="675" w:type="pct"/>
-                <w:shd w:val="clear" w:color="auto" w:fill="E2EFD9" w:themeFill="accent6" w:themeFillTint="33"/>
-                <w:vAlign w:val="center"/>
-              </w:tcPr>
-              <w:p>
-                <w:pPr>
-                  <w:pStyle w:val="Normal1"/>
-                  <w:spacing w:line="240" w:lineRule="auto"/>
-                  <w:jc w:val="center"/>
-                  <w:rPr>
-                    <w:rFonts w:ascii="Calibri" w:hAnsi="Calibri" w:cs="Calibri"/>
-                    <w:i/>
-                    <w:color w:val="auto"/>
-                    <w:sz w:val="24"/>
-                    <w:szCs w:val="24"/>
-                  </w:rPr>
-                </w:pPr>
-                <w:r>
-                  <w:rPr>
-                    <w:rFonts w:ascii="Calibri" w:hAnsi="Calibri" w:cs="Calibri"/>
-                    <w:i/>
-                    <w:color w:val="auto"/>
-                    <w:sz w:val="24"/>
-                    <w:szCs w:val="24"/>
-                  </w:rPr>
-                  <w:t>4</w:t>
-                </w:r>
-              </w:p>
-            </w:tc>
-          </w:sdtContent>
-        </w:sdt>
-        <w:tc>
-          <w:tcPr>
-            <w:tcW w:w="3419" w:type="pct"/>
-            <w:shd w:val="clear" w:color="auto" w:fill="E2EFD9" w:themeFill="accent6" w:themeFillTint="33"/>
-            <w:vAlign w:val="center"/>
-          </w:tcPr>
-          <w:p>
-            <w:pPr>
-              <w:pStyle w:val="Normal1"/>
-              <w:spacing w:line="240" w:lineRule="auto"/>
-              <w:jc w:val="both"/>
-              <w:rPr>
-                <w:rFonts w:asciiTheme="minorHAnsi" w:hAnsiTheme="minorHAnsi" w:cstheme="minorHAnsi"/>
-                <w:i/>
-                <w:color w:val="auto"/>
-                <w:sz w:val="24"/>
-                <w:szCs w:val="24"/>
-              </w:rPr>
-            </w:pPr>
-            <w:r>
-              <w:rPr>
-                <w:rFonts w:asciiTheme="minorHAnsi" w:hAnsiTheme="minorHAnsi" w:cstheme="minorHAnsi"/>
-                <w:i/>
-                <w:color w:val="auto"/>
-                <w:sz w:val="24"/>
-                <w:szCs w:val="24"/>
-              </w:rPr>
-              <w:t xml:space="preserve">The Admin UI should </w:t>
-            </w:r>
-            <w:r>
-              <w:rPr>
-                <w:rFonts w:asciiTheme="minorHAnsi" w:hAnsiTheme="minorHAnsi" w:cstheme="minorHAnsi"/>
-                <w:i/>
-                <w:color w:val="auto"/>
-                <w:sz w:val="24"/>
-                <w:szCs w:val="24"/>
-              </w:rPr>
-              <w:t xml:space="preserve">allow the listed </w:t>
-            </w:r>
-            <w:r>
-              <w:rPr>
-                <w:rFonts w:asciiTheme="minorHAnsi" w:hAnsiTheme="minorHAnsi" w:cstheme="minorHAnsi"/>
-                <w:i/>
-                <w:color w:val="auto"/>
-                <w:sz w:val="24"/>
-                <w:szCs w:val="24"/>
-              </w:rPr>
-              <w:t>teamwork</w:t>
-            </w:r>
-            <w:r>
-              <w:rPr>
-                <w:rFonts w:asciiTheme="minorHAnsi" w:hAnsiTheme="minorHAnsi" w:cstheme="minorHAnsi"/>
-                <w:i/>
-                <w:color w:val="auto"/>
-                <w:sz w:val="24"/>
-                <w:szCs w:val="24"/>
-              </w:rPr>
-              <w:t xml:space="preserve"> types</w:t>
-            </w:r>
-            <w:r>
-              <w:rPr>
-                <w:rFonts w:asciiTheme="minorHAnsi" w:hAnsiTheme="minorHAnsi" w:cstheme="minorHAnsi"/>
-                <w:i/>
-                <w:color w:val="auto"/>
-                <w:sz w:val="24"/>
-                <w:szCs w:val="24"/>
-              </w:rPr>
-              <w:t xml:space="preserve"> and </w:t>
-            </w:r>
-            <w:r>
-              <w:rPr>
-                <w:rFonts w:asciiTheme="minorHAnsi" w:hAnsiTheme="minorHAnsi" w:cstheme="minorHAnsi"/>
-                <w:i/>
-                <w:color w:val="auto"/>
-                <w:sz w:val="24"/>
-                <w:szCs w:val="24"/>
-              </w:rPr>
-              <w:t>names</w:t>
-            </w:r>
-            <w:r>
-              <w:rPr>
-                <w:rFonts w:asciiTheme="minorHAnsi" w:hAnsiTheme="minorHAnsi" w:cstheme="minorHAnsi"/>
-                <w:i/>
-                <w:color w:val="auto"/>
-                <w:sz w:val="24"/>
-                <w:szCs w:val="24"/>
-              </w:rPr>
-              <w:t xml:space="preserve"> to</w:t>
-            </w:r>
-            <w:r>
-              <w:rPr>
-                <w:rFonts w:asciiTheme="minorHAnsi" w:hAnsiTheme="minorHAnsi" w:cstheme="minorHAnsi"/>
-                <w:i/>
-                <w:color w:val="auto"/>
-                <w:sz w:val="24"/>
-                <w:szCs w:val="24"/>
-              </w:rPr>
-              <w:t xml:space="preserve"> be grouped by column (by drag-dropping some column header</w:t>
-            </w:r>
-            <w:r>
-              <w:rPr>
-                <w:rFonts w:asciiTheme="minorHAnsi" w:hAnsiTheme="minorHAnsi" w:cstheme="minorHAnsi"/>
-                <w:i/>
-                <w:color w:val="auto"/>
-                <w:sz w:val="24"/>
-                <w:szCs w:val="24"/>
-              </w:rPr>
-              <w:t xml:space="preserve">). Also the grouping should be possible to be </w:t>
-            </w:r>
-            <w:r>
-              <w:rPr>
-                <w:rFonts w:asciiTheme="minorHAnsi" w:hAnsiTheme="minorHAnsi" w:cstheme="minorHAnsi"/>
-                <w:i/>
-                <w:color w:val="auto"/>
-                <w:sz w:val="24"/>
-                <w:szCs w:val="24"/>
-              </w:rPr>
-              <w:lastRenderedPageBreak/>
-              <w:t>removed later.</w:t>
-            </w:r>
-          </w:p>
-        </w:tc>
-        <w:tc>
-          <w:tcPr>
-            <w:tcW w:w="906" w:type="pct"/>
-            <w:vMerge/>
-            <w:shd w:val="clear" w:color="auto" w:fill="E2EFD9" w:themeFill="accent6" w:themeFillTint="33"/>
-            <w:vAlign w:val="center"/>
-          </w:tcPr>
-          <w:p>
-            <w:pPr>
-              <w:pStyle w:val="Normal1"/>
-              <w:spacing w:line="240" w:lineRule="auto"/>
-              <w:jc w:val="center"/>
-              <w:rPr>
-                <w:rFonts w:ascii="Calibri" w:hAnsi="Calibri" w:cs="Calibri"/>
-                <w:i/>
-                <w:sz w:val="24"/>
-                <w:szCs w:val="24"/>
-              </w:rPr>
-            </w:pPr>
-          </w:p>
-        </w:tc>
-      </w:tr>
-      <w:tr>
-        <w:trPr>
-          <w:cnfStyle w:val="000000100000"/>
-          <w:trHeight w:val="352"/>
-        </w:trPr>
-        <w:sdt>
-          <w:sdtPr>
-            <w:rPr>
-              <w:rFonts w:ascii="Calibri" w:hAnsi="Calibri" w:cs="Calibri"/>
-              <w:i/>
-              <w:color w:val="auto"/>
-              <w:sz w:val="24"/>
-              <w:szCs w:val="24"/>
-            </w:rPr>
-            <w:alias w:val="Priority"/>
-            <w:tag w:val="Priority"/>
             <w:id w:val="321144"/>
             <w:placeholder>
               <w:docPart w:val="9ADD3A9392A040719D389921D8298DAC"/>
@@ -10457,6 +8383,7 @@
       </w:tr>
       <w:tr>
         <w:trPr>
+          <w:cnfStyle w:val="000000100000"/>
           <w:trHeight w:val="352"/>
         </w:trPr>
         <w:sdt>
@@ -10683,7 +8610,6 @@
       </w:tr>
       <w:tr>
         <w:trPr>
-          <w:cnfStyle w:val="000000100000"/>
           <w:trHeight w:val="352"/>
         </w:trPr>
         <w:sdt>
@@ -10821,159 +8747,6 @@
                 <w:szCs w:val="24"/>
               </w:rPr>
               <w:t>.</w:t>
-            </w:r>
-          </w:p>
-        </w:tc>
-        <w:tc>
-          <w:tcPr>
-            <w:tcW w:w="906" w:type="pct"/>
-            <w:vMerge/>
-            <w:shd w:val="clear" w:color="auto" w:fill="E2EFD9" w:themeFill="accent6" w:themeFillTint="33"/>
-            <w:vAlign w:val="center"/>
-          </w:tcPr>
-          <w:p>
-            <w:pPr>
-              <w:pStyle w:val="Normal1"/>
-              <w:spacing w:line="240" w:lineRule="auto"/>
-              <w:jc w:val="center"/>
-              <w:rPr>
-                <w:rFonts w:ascii="Calibri" w:hAnsi="Calibri" w:cs="Calibri"/>
-                <w:i/>
-                <w:sz w:val="24"/>
-                <w:szCs w:val="24"/>
-              </w:rPr>
-            </w:pPr>
-          </w:p>
-        </w:tc>
-      </w:tr>
-      <w:tr>
-        <w:trPr>
-          <w:trHeight w:val="352"/>
-        </w:trPr>
-        <w:sdt>
-          <w:sdtPr>
-            <w:rPr>
-              <w:rFonts w:ascii="Calibri" w:hAnsi="Calibri" w:cs="Calibri"/>
-              <w:i/>
-              <w:color w:val="auto"/>
-              <w:sz w:val="24"/>
-              <w:szCs w:val="24"/>
-            </w:rPr>
-            <w:alias w:val="Priority"/>
-            <w:tag w:val="Priority"/>
-            <w:id w:val="321148"/>
-            <w:placeholder>
-              <w:docPart w:val="DF3CEF1DABE440CE944FF2ECAAC322EB"/>
-            </w:placeholder>
-            <w:dropDownList>
-              <w:listItem w:displayText="1" w:value="1"/>
-              <w:listItem w:displayText="2" w:value="2"/>
-              <w:listItem w:displayText="3" w:value="3"/>
-              <w:listItem w:displayText="4" w:value="4"/>
-            </w:dropDownList>
-          </w:sdtPr>
-          <w:sdtContent>
-            <w:tc>
-              <w:tcPr>
-                <w:tcW w:w="675" w:type="pct"/>
-                <w:shd w:val="clear" w:color="auto" w:fill="E2EFD9" w:themeFill="accent6" w:themeFillTint="33"/>
-                <w:vAlign w:val="center"/>
-              </w:tcPr>
-              <w:p>
-                <w:pPr>
-                  <w:pStyle w:val="Normal1"/>
-                  <w:spacing w:line="240" w:lineRule="auto"/>
-                  <w:jc w:val="center"/>
-                  <w:rPr>
-                    <w:rFonts w:ascii="Calibri" w:hAnsi="Calibri" w:cs="Calibri"/>
-                    <w:i/>
-                    <w:color w:val="auto"/>
-                    <w:sz w:val="24"/>
-                    <w:szCs w:val="24"/>
-                  </w:rPr>
-                </w:pPr>
-                <w:r>
-                  <w:rPr>
-                    <w:rFonts w:ascii="Calibri" w:hAnsi="Calibri" w:cs="Calibri"/>
-                    <w:i/>
-                    <w:color w:val="auto"/>
-                    <w:sz w:val="24"/>
-                    <w:szCs w:val="24"/>
-                  </w:rPr>
-                  <w:t>4</w:t>
-                </w:r>
-              </w:p>
-            </w:tc>
-          </w:sdtContent>
-        </w:sdt>
-        <w:tc>
-          <w:tcPr>
-            <w:tcW w:w="3419" w:type="pct"/>
-            <w:shd w:val="clear" w:color="auto" w:fill="E2EFD9" w:themeFill="accent6" w:themeFillTint="33"/>
-            <w:vAlign w:val="center"/>
-          </w:tcPr>
-          <w:p>
-            <w:pPr>
-              <w:pStyle w:val="Normal1"/>
-              <w:spacing w:line="240" w:lineRule="auto"/>
-              <w:jc w:val="both"/>
-              <w:rPr>
-                <w:rFonts w:asciiTheme="minorHAnsi" w:hAnsiTheme="minorHAnsi" w:cstheme="minorHAnsi"/>
-                <w:i/>
-                <w:color w:val="auto"/>
-                <w:sz w:val="24"/>
-                <w:szCs w:val="24"/>
-              </w:rPr>
-            </w:pPr>
-            <w:r>
-              <w:rPr>
-                <w:rFonts w:asciiTheme="minorHAnsi" w:hAnsiTheme="minorHAnsi" w:cstheme="minorHAnsi"/>
-                <w:i/>
-                <w:color w:val="auto"/>
-                <w:sz w:val="24"/>
-                <w:szCs w:val="24"/>
-              </w:rPr>
-              <w:t xml:space="preserve">The Admin UI should </w:t>
-            </w:r>
-            <w:r>
-              <w:rPr>
-                <w:rFonts w:asciiTheme="minorHAnsi" w:hAnsiTheme="minorHAnsi" w:cstheme="minorHAnsi"/>
-                <w:i/>
-                <w:color w:val="auto"/>
-                <w:sz w:val="24"/>
-                <w:szCs w:val="24"/>
-              </w:rPr>
-              <w:t xml:space="preserve">allow the listed </w:t>
-            </w:r>
-            <w:r>
-              <w:rPr>
-                <w:rFonts w:asciiTheme="minorHAnsi" w:hAnsiTheme="minorHAnsi" w:cstheme="minorHAnsi"/>
-                <w:i/>
-                <w:color w:val="auto"/>
-                <w:sz w:val="24"/>
-                <w:szCs w:val="24"/>
-              </w:rPr>
-              <w:t>teamwork evaluations to</w:t>
-            </w:r>
-            <w:r>
-              <w:rPr>
-                <w:rFonts w:asciiTheme="minorHAnsi" w:hAnsiTheme="minorHAnsi" w:cstheme="minorHAnsi"/>
-                <w:i/>
-                <w:color w:val="auto"/>
-                <w:sz w:val="24"/>
-                <w:szCs w:val="24"/>
-              </w:rPr>
-              <w:t xml:space="preserve"> be grouped by column (by drag-dropping some column header</w:t>
-            </w:r>
-            <w:r>
-              <w:rPr>
-                <w:rFonts w:asciiTheme="minorHAnsi" w:hAnsiTheme="minorHAnsi" w:cstheme="minorHAnsi"/>
-                <w:i/>
-                <w:color w:val="auto"/>
-                <w:sz w:val="24"/>
-                <w:szCs w:val="24"/>
-              </w:rPr>
-              <w:t>). Also the grouping should be possible to be removed later.</w:t>
             </w:r>
           </w:p>
         </w:tc>
@@ -11147,6 +8920,7 @@
                 <w:sz w:val="24"/>
                 <w:szCs w:val="24"/>
               </w:rPr>
+              <w:lastRenderedPageBreak/>
               <w:t>teamwork evaluation</w:t>
             </w:r>
             <w:r>
@@ -11483,159 +9257,6 @@
           </w:p>
         </w:tc>
       </w:tr>
-      <w:tr>
-        <w:trPr>
-          <w:trHeight w:val="352"/>
-        </w:trPr>
-        <w:sdt>
-          <w:sdtPr>
-            <w:rPr>
-              <w:rFonts w:ascii="Calibri" w:hAnsi="Calibri" w:cs="Calibri"/>
-              <w:i/>
-              <w:color w:val="auto"/>
-              <w:sz w:val="24"/>
-              <w:szCs w:val="24"/>
-            </w:rPr>
-            <w:alias w:val="Priority"/>
-            <w:tag w:val="Priority"/>
-            <w:id w:val="321017"/>
-            <w:placeholder>
-              <w:docPart w:val="DA8A91E90FF14DDE8E67AEC13FB20F3A"/>
-            </w:placeholder>
-            <w:dropDownList>
-              <w:listItem w:displayText="1" w:value="1"/>
-              <w:listItem w:displayText="2" w:value="2"/>
-              <w:listItem w:displayText="3" w:value="3"/>
-              <w:listItem w:displayText="4" w:value="4"/>
-            </w:dropDownList>
-          </w:sdtPr>
-          <w:sdtContent>
-            <w:tc>
-              <w:tcPr>
-                <w:tcW w:w="675" w:type="pct"/>
-                <w:shd w:val="clear" w:color="auto" w:fill="E2EFD9" w:themeFill="accent6" w:themeFillTint="33"/>
-                <w:vAlign w:val="center"/>
-              </w:tcPr>
-              <w:p>
-                <w:pPr>
-                  <w:pStyle w:val="Normal1"/>
-                  <w:spacing w:line="240" w:lineRule="auto"/>
-                  <w:jc w:val="center"/>
-                  <w:rPr>
-                    <w:rFonts w:ascii="Calibri" w:hAnsi="Calibri" w:cs="Calibri"/>
-                    <w:i/>
-                    <w:color w:val="auto"/>
-                    <w:sz w:val="24"/>
-                    <w:szCs w:val="24"/>
-                  </w:rPr>
-                </w:pPr>
-                <w:r>
-                  <w:rPr>
-                    <w:rFonts w:ascii="Calibri" w:hAnsi="Calibri" w:cs="Calibri"/>
-                    <w:i/>
-                    <w:color w:val="auto"/>
-                    <w:sz w:val="24"/>
-                    <w:szCs w:val="24"/>
-                  </w:rPr>
-                  <w:t>4</w:t>
-                </w:r>
-              </w:p>
-            </w:tc>
-          </w:sdtContent>
-        </w:sdt>
-        <w:tc>
-          <w:tcPr>
-            <w:tcW w:w="3419" w:type="pct"/>
-            <w:shd w:val="clear" w:color="auto" w:fill="E2EFD9" w:themeFill="accent6" w:themeFillTint="33"/>
-            <w:vAlign w:val="center"/>
-          </w:tcPr>
-          <w:p>
-            <w:pPr>
-              <w:pStyle w:val="Normal1"/>
-              <w:spacing w:line="240" w:lineRule="auto"/>
-              <w:jc w:val="both"/>
-              <w:rPr>
-                <w:rFonts w:asciiTheme="minorHAnsi" w:hAnsiTheme="minorHAnsi" w:cstheme="minorHAnsi"/>
-                <w:i/>
-                <w:color w:val="auto"/>
-                <w:sz w:val="24"/>
-                <w:szCs w:val="24"/>
-              </w:rPr>
-            </w:pPr>
-            <w:r>
-              <w:rPr>
-                <w:rFonts w:asciiTheme="minorHAnsi" w:hAnsiTheme="minorHAnsi" w:cstheme="minorHAnsi"/>
-                <w:i/>
-                <w:color w:val="auto"/>
-                <w:sz w:val="24"/>
-                <w:szCs w:val="24"/>
-              </w:rPr>
-              <w:t xml:space="preserve">The Admin UI should </w:t>
-            </w:r>
-            <w:r>
-              <w:rPr>
-                <w:rFonts w:asciiTheme="minorHAnsi" w:hAnsiTheme="minorHAnsi" w:cstheme="minorHAnsi"/>
-                <w:i/>
-                <w:color w:val="auto"/>
-                <w:sz w:val="24"/>
-                <w:szCs w:val="24"/>
-              </w:rPr>
-              <w:t xml:space="preserve">allow the listed </w:t>
-            </w:r>
-            <w:r>
-              <w:rPr>
-                <w:rFonts w:asciiTheme="minorHAnsi" w:hAnsiTheme="minorHAnsi" w:cstheme="minorHAnsi"/>
-                <w:i/>
-                <w:color w:val="auto"/>
-                <w:sz w:val="24"/>
-                <w:szCs w:val="24"/>
-              </w:rPr>
-              <w:t>teamwork evaluations to</w:t>
-            </w:r>
-            <w:r>
-              <w:rPr>
-                <w:rFonts w:asciiTheme="minorHAnsi" w:hAnsiTheme="minorHAnsi" w:cstheme="minorHAnsi"/>
-                <w:i/>
-                <w:color w:val="auto"/>
-                <w:sz w:val="24"/>
-                <w:szCs w:val="24"/>
-              </w:rPr>
-              <w:t xml:space="preserve"> be grouped by column (by drag-dropping some column header</w:t>
-            </w:r>
-            <w:r>
-              <w:rPr>
-                <w:rFonts w:asciiTheme="minorHAnsi" w:hAnsiTheme="minorHAnsi" w:cstheme="minorHAnsi"/>
-                <w:i/>
-                <w:color w:val="auto"/>
-                <w:sz w:val="24"/>
-                <w:szCs w:val="24"/>
-              </w:rPr>
-              <w:t>). Also the grouping should be possible to be removed later.</w:t>
-            </w:r>
-          </w:p>
-        </w:tc>
-        <w:tc>
-          <w:tcPr>
-            <w:tcW w:w="906" w:type="pct"/>
-            <w:vMerge/>
-            <w:shd w:val="clear" w:color="auto" w:fill="E2EFD9" w:themeFill="accent6" w:themeFillTint="33"/>
-            <w:vAlign w:val="center"/>
-          </w:tcPr>
-          <w:p>
-            <w:pPr>
-              <w:pStyle w:val="Normal1"/>
-              <w:spacing w:line="240" w:lineRule="auto"/>
-              <w:jc w:val="center"/>
-              <w:rPr>
-                <w:rFonts w:ascii="Calibri" w:hAnsi="Calibri" w:cs="Calibri"/>
-                <w:i/>
-                <w:sz w:val="24"/>
-                <w:szCs w:val="24"/>
-              </w:rPr>
-            </w:pPr>
-          </w:p>
-        </w:tc>
-      </w:tr>
     </w:tbl>
     <w:p>
       <w:pPr>
@@ -11654,7 +9275,7 @@
       <w:pPr>
         <w:pStyle w:val="Heading2"/>
       </w:pPr>
-      <w:bookmarkStart w:id="12" w:name="_Toc402467842"/>
+      <w:bookmarkStart w:id="12" w:name="_Toc403563245"/>
       <w:r>
         <w:t>Front-end u</w:t>
       </w:r>
@@ -12196,9 +9817,6 @@
             <w:alias w:val="Priority"/>
             <w:tag w:val="Priority"/>
             <w:id w:val="321732"/>
-            <w:placeholder>
-              <w:docPart w:val="3C8B9BFCB82A49CABFCB34E91EE4E25A"/>
-            </w:placeholder>
             <w:dropDownList>
               <w:listItem w:displayText="1" w:value="1"/>
               <w:listItem w:displayText="2" w:value="2"/>
@@ -14682,9 +12300,8 @@
       <w:pPr>
         <w:pStyle w:val="Heading1"/>
       </w:pPr>
-      <w:bookmarkStart w:id="14" w:name="_Toc402467843"/>
+      <w:bookmarkStart w:id="14" w:name="_Toc403563246"/>
       <w:r>
-        <w:lastRenderedPageBreak/>
         <w:t>TECHNICAL REQUIREMENTS</w:t>
       </w:r>
       <w:bookmarkEnd w:id="14"/>
@@ -14801,7 +12418,7 @@
       <w:pPr>
         <w:pStyle w:val="Heading1"/>
       </w:pPr>
-      <w:bookmarkStart w:id="15" w:name="_Toc402467844"/>
+      <w:bookmarkStart w:id="15" w:name="_Toc403563247"/>
       <w:r>
         <w:t>ENVIRONMENT REQUIREMENTS</w:t>
       </w:r>
@@ -14865,7 +12482,7 @@
       <w:pPr>
         <w:pStyle w:val="Heading1"/>
       </w:pPr>
-      <w:bookmarkStart w:id="16" w:name="_Toc402467845"/>
+      <w:bookmarkStart w:id="16" w:name="_Toc403563248"/>
       <w:r>
         <w:t>HARDWARE REQUIREMENTS</w:t>
       </w:r>
@@ -14902,8 +12519,9 @@
       <w:pPr>
         <w:pStyle w:val="Heading1"/>
       </w:pPr>
-      <w:bookmarkStart w:id="17" w:name="_Toc402467846"/>
+      <w:bookmarkStart w:id="17" w:name="_Toc403563249"/>
       <w:r>
+        <w:lastRenderedPageBreak/>
         <w:t>SOFTWARE QUALITIES</w:t>
       </w:r>
       <w:bookmarkEnd w:id="17"/>
@@ -15289,7 +12907,6 @@
           <w:sz w:val="28"/>
           <w:szCs w:val="28"/>
         </w:rPr>
-        <w:lastRenderedPageBreak/>
         <w:t>Robustness</w:t>
       </w:r>
       <w:r>
@@ -15636,6 +13253,7 @@
           <w:sz w:val="28"/>
           <w:szCs w:val="28"/>
         </w:rPr>
+        <w:lastRenderedPageBreak/>
         <w:t>Interoperability</w:t>
       </w:r>
       <w:r>
@@ -15843,7 +13461,7 @@
       <w:pPr>
         <w:pStyle w:val="Heading1"/>
       </w:pPr>
-      <w:bookmarkStart w:id="18" w:name="_Toc402467847"/>
+      <w:bookmarkStart w:id="18" w:name="_Toc403563250"/>
       <w:r>
         <w:t>GLOSSARY</w:t>
       </w:r>
@@ -16079,17 +13697,7 @@
           <w:sz w:val="28"/>
           <w:szCs w:val="28"/>
         </w:rPr>
-        <w:t xml:space="preserve">giving user roles, creating and deleting of courses, lectures, exams and teamwork, assigning </w:t>
-      </w:r>
-      <w:r>
-        <w:rPr>
-          <w:rFonts w:asciiTheme="minorHAnsi" w:hAnsiTheme="minorHAnsi" w:cstheme="minorHAnsi"/>
-          <w:color w:val="auto"/>
-          <w:sz w:val="28"/>
-          <w:szCs w:val="28"/>
-        </w:rPr>
-        <w:lastRenderedPageBreak/>
-        <w:t>students to them</w:t>
+        <w:t>giving user roles, creating and deleting of courses, lectures, exams and teamwork, assigning students to them</w:t>
       </w:r>
       <w:r>
         <w:rPr>
@@ -16246,6 +13854,7 @@
           <w:sz w:val="24"/>
           <w:szCs w:val="24"/>
         </w:rPr>
+        <w:lastRenderedPageBreak/>
         <w:drawing>
           <wp:inline distT="0" distB="0" distL="0" distR="0">
             <wp:extent cx="5884674" cy="3293933"/>
@@ -16588,7 +14197,7 @@
               <w:sz w:val="18"/>
               <w:szCs w:val="18"/>
             </w:rPr>
-            <w:t>2</w:t>
+            <w:t>10</w:t>
           </w:r>
           <w:r>
             <w:rPr>
@@ -16643,7 +14252,7 @@
               <w:sz w:val="18"/>
               <w:szCs w:val="18"/>
             </w:rPr>
-            <w:t>12</w:t>
+            <w:t>11</w:t>
           </w:r>
           <w:r>
             <w:rPr>
@@ -20129,35 +17738,6 @@
     </w:docPart>
     <w:docPart>
       <w:docPartPr>
-        <w:name w:val="D837F8BC5A4F42C995147589FCBDEA23"/>
-        <w:category>
-          <w:name w:val="General"/>
-          <w:gallery w:val="placeholder"/>
-        </w:category>
-        <w:types>
-          <w:type w:val="bbPlcHdr"/>
-        </w:types>
-        <w:behaviors>
-          <w:behavior w:val="content"/>
-        </w:behaviors>
-        <w:guid w:val="{5D954A45-E5C6-4219-B962-66BE032AC97B}"/>
-      </w:docPartPr>
-      <w:docPartBody>
-        <w:p>
-          <w:pPr>
-            <w:pStyle w:val="D837F8BC5A4F42C995147589FCBDEA23"/>
-          </w:pPr>
-          <w:r>
-            <w:rPr>
-              <w:rStyle w:val="PlaceholderText"/>
-            </w:rPr>
-            <w:t>Choose an item.</w:t>
-          </w:r>
-        </w:p>
-      </w:docPartBody>
-    </w:docPart>
-    <w:docPart>
-      <w:docPartPr>
         <w:name w:val="8899D80FE402445C880B469195B47D17"/>
         <w:category>
           <w:name w:val="General"/>
@@ -20245,35 +17825,6 @@
     </w:docPart>
     <w:docPart>
       <w:docPartPr>
-        <w:name w:val="2B65A4F397D24EFC8C685ECE22B603AD"/>
-        <w:category>
-          <w:name w:val="General"/>
-          <w:gallery w:val="placeholder"/>
-        </w:category>
-        <w:types>
-          <w:type w:val="bbPlcHdr"/>
-        </w:types>
-        <w:behaviors>
-          <w:behavior w:val="content"/>
-        </w:behaviors>
-        <w:guid w:val="{87F65DAF-62EB-49CD-A04F-58F8003AB6B0}"/>
-      </w:docPartPr>
-      <w:docPartBody>
-        <w:p>
-          <w:pPr>
-            <w:pStyle w:val="2B65A4F397D24EFC8C685ECE22B603AD"/>
-          </w:pPr>
-          <w:r>
-            <w:rPr>
-              <w:rStyle w:val="PlaceholderText"/>
-            </w:rPr>
-            <w:t>Choose an item.</w:t>
-          </w:r>
-        </w:p>
-      </w:docPartBody>
-    </w:docPart>
-    <w:docPart>
-      <w:docPartPr>
         <w:name w:val="F0076404BD484843AA6566967E2F5C49"/>
         <w:category>
           <w:name w:val="General"/>
@@ -20320,35 +17871,6 @@
         <w:p>
           <w:pPr>
             <w:pStyle w:val="54E8BE694BAD46ACB36F932972DFA578"/>
-          </w:pPr>
-          <w:r>
-            <w:rPr>
-              <w:rStyle w:val="PlaceholderText"/>
-            </w:rPr>
-            <w:t>Choose an item.</w:t>
-          </w:r>
-        </w:p>
-      </w:docPartBody>
-    </w:docPart>
-    <w:docPart>
-      <w:docPartPr>
-        <w:name w:val="C0F42E03202D4B7DB84BF75BD918AA87"/>
-        <w:category>
-          <w:name w:val="General"/>
-          <w:gallery w:val="placeholder"/>
-        </w:category>
-        <w:types>
-          <w:type w:val="bbPlcHdr"/>
-        </w:types>
-        <w:behaviors>
-          <w:behavior w:val="content"/>
-        </w:behaviors>
-        <w:guid w:val="{A7CA9F07-4000-4305-8254-021A101EE799}"/>
-      </w:docPartPr>
-      <w:docPartBody>
-        <w:p>
-          <w:pPr>
-            <w:pStyle w:val="C0F42E03202D4B7DB84BF75BD918AA87"/>
           </w:pPr>
           <w:r>
             <w:rPr>
@@ -20436,35 +17958,6 @@
         <w:p>
           <w:pPr>
             <w:pStyle w:val="FE40BE8320384069993A89F0AD1C400C"/>
-          </w:pPr>
-          <w:r>
-            <w:rPr>
-              <w:rStyle w:val="PlaceholderText"/>
-            </w:rPr>
-            <w:t>Choose an item.</w:t>
-          </w:r>
-        </w:p>
-      </w:docPartBody>
-    </w:docPart>
-    <w:docPart>
-      <w:docPartPr>
-        <w:name w:val="77C7FCC0A69E424DB97E51F432CF1389"/>
-        <w:category>
-          <w:name w:val="General"/>
-          <w:gallery w:val="placeholder"/>
-        </w:category>
-        <w:types>
-          <w:type w:val="bbPlcHdr"/>
-        </w:types>
-        <w:behaviors>
-          <w:behavior w:val="content"/>
-        </w:behaviors>
-        <w:guid w:val="{84EAB58A-8F14-44D2-A21D-1104EA48D9EC}"/>
-      </w:docPartPr>
-      <w:docPartBody>
-        <w:p>
-          <w:pPr>
-            <w:pStyle w:val="77C7FCC0A69E424DB97E51F432CF1389"/>
           </w:pPr>
           <w:r>
             <w:rPr>
@@ -20651,64 +18144,6 @@
     </w:docPart>
     <w:docPart>
       <w:docPartPr>
-        <w:name w:val="E9B3961A146140FEA7239899585F82CC"/>
-        <w:category>
-          <w:name w:val="General"/>
-          <w:gallery w:val="placeholder"/>
-        </w:category>
-        <w:types>
-          <w:type w:val="bbPlcHdr"/>
-        </w:types>
-        <w:behaviors>
-          <w:behavior w:val="content"/>
-        </w:behaviors>
-        <w:guid w:val="{534C7DAA-C33D-4D83-9538-A9F9979A794A}"/>
-      </w:docPartPr>
-      <w:docPartBody>
-        <w:p>
-          <w:pPr>
-            <w:pStyle w:val="E9B3961A146140FEA7239899585F82CC"/>
-          </w:pPr>
-          <w:r>
-            <w:rPr>
-              <w:rStyle w:val="PlaceholderText"/>
-            </w:rPr>
-            <w:t>Choose an item.</w:t>
-          </w:r>
-        </w:p>
-      </w:docPartBody>
-    </w:docPart>
-    <w:docPart>
-      <w:docPartPr>
-        <w:name w:val="986DB1792689453BA82F40B658478B45"/>
-        <w:category>
-          <w:name w:val="General"/>
-          <w:gallery w:val="placeholder"/>
-        </w:category>
-        <w:types>
-          <w:type w:val="bbPlcHdr"/>
-        </w:types>
-        <w:behaviors>
-          <w:behavior w:val="content"/>
-        </w:behaviors>
-        <w:guid w:val="{C219D898-07CE-4A05-8D80-91879AD52748}"/>
-      </w:docPartPr>
-      <w:docPartBody>
-        <w:p>
-          <w:pPr>
-            <w:pStyle w:val="986DB1792689453BA82F40B658478B45"/>
-          </w:pPr>
-          <w:r>
-            <w:rPr>
-              <w:rStyle w:val="PlaceholderText"/>
-            </w:rPr>
-            <w:t>Choose an item.</w:t>
-          </w:r>
-        </w:p>
-      </w:docPartBody>
-    </w:docPart>
-    <w:docPart>
-      <w:docPartPr>
         <w:name w:val="5ADBE0D7B3AB4CD8BEBCBB56FC5138A1"/>
         <w:category>
           <w:name w:val="General"/>
@@ -20755,64 +18190,6 @@
         <w:p>
           <w:pPr>
             <w:pStyle w:val="06326F8AB1E94AC18AA47685238AB877"/>
-          </w:pPr>
-          <w:r>
-            <w:rPr>
-              <w:rStyle w:val="PlaceholderText"/>
-            </w:rPr>
-            <w:t>Choose an item.</w:t>
-          </w:r>
-        </w:p>
-      </w:docPartBody>
-    </w:docPart>
-    <w:docPart>
-      <w:docPartPr>
-        <w:name w:val="6DBCDFE15CC243B594BB4ABBC49A9AF7"/>
-        <w:category>
-          <w:name w:val="General"/>
-          <w:gallery w:val="placeholder"/>
-        </w:category>
-        <w:types>
-          <w:type w:val="bbPlcHdr"/>
-        </w:types>
-        <w:behaviors>
-          <w:behavior w:val="content"/>
-        </w:behaviors>
-        <w:guid w:val="{31AB8418-EC6A-4F6A-93E8-12ABDA921D44}"/>
-      </w:docPartPr>
-      <w:docPartBody>
-        <w:p>
-          <w:pPr>
-            <w:pStyle w:val="6DBCDFE15CC243B594BB4ABBC49A9AF7"/>
-          </w:pPr>
-          <w:r>
-            <w:rPr>
-              <w:rStyle w:val="PlaceholderText"/>
-            </w:rPr>
-            <w:t>Choose an item.</w:t>
-          </w:r>
-        </w:p>
-      </w:docPartBody>
-    </w:docPart>
-    <w:docPart>
-      <w:docPartPr>
-        <w:name w:val="25C9953A21194375B43C9B0A27A2E1FE"/>
-        <w:category>
-          <w:name w:val="General"/>
-          <w:gallery w:val="placeholder"/>
-        </w:category>
-        <w:types>
-          <w:type w:val="bbPlcHdr"/>
-        </w:types>
-        <w:behaviors>
-          <w:behavior w:val="content"/>
-        </w:behaviors>
-        <w:guid w:val="{56582869-1907-41DE-A1AA-DFAA4D19C7F7}"/>
-      </w:docPartPr>
-      <w:docPartBody>
-        <w:p>
-          <w:pPr>
-            <w:pStyle w:val="25C9953A21194375B43C9B0A27A2E1FE"/>
           </w:pPr>
           <w:r>
             <w:rPr>
@@ -20883,64 +18260,6 @@
     </w:docPart>
     <w:docPart>
       <w:docPartPr>
-        <w:name w:val="64AC819BA6C54927A67D0C051D3B43FC"/>
-        <w:category>
-          <w:name w:val="General"/>
-          <w:gallery w:val="placeholder"/>
-        </w:category>
-        <w:types>
-          <w:type w:val="bbPlcHdr"/>
-        </w:types>
-        <w:behaviors>
-          <w:behavior w:val="content"/>
-        </w:behaviors>
-        <w:guid w:val="{83C3B799-561A-47A6-8037-93A75AE66183}"/>
-      </w:docPartPr>
-      <w:docPartBody>
-        <w:p>
-          <w:pPr>
-            <w:pStyle w:val="64AC819BA6C54927A67D0C051D3B43FC"/>
-          </w:pPr>
-          <w:r>
-            <w:rPr>
-              <w:rStyle w:val="PlaceholderText"/>
-            </w:rPr>
-            <w:t>Choose an item.</w:t>
-          </w:r>
-        </w:p>
-      </w:docPartBody>
-    </w:docPart>
-    <w:docPart>
-      <w:docPartPr>
-        <w:name w:val="6BD5B7E6C667458FB90D6AABD1D1EF2A"/>
-        <w:category>
-          <w:name w:val="General"/>
-          <w:gallery w:val="placeholder"/>
-        </w:category>
-        <w:types>
-          <w:type w:val="bbPlcHdr"/>
-        </w:types>
-        <w:behaviors>
-          <w:behavior w:val="content"/>
-        </w:behaviors>
-        <w:guid w:val="{CFB4281D-8932-401F-A7E0-B939C511C638}"/>
-      </w:docPartPr>
-      <w:docPartBody>
-        <w:p>
-          <w:pPr>
-            <w:pStyle w:val="6BD5B7E6C667458FB90D6AABD1D1EF2A"/>
-          </w:pPr>
-          <w:r>
-            <w:rPr>
-              <w:rStyle w:val="PlaceholderText"/>
-            </w:rPr>
-            <w:t>Choose an item.</w:t>
-          </w:r>
-        </w:p>
-      </w:docPartBody>
-    </w:docPart>
-    <w:docPart>
-      <w:docPartPr>
         <w:name w:val="3D9AB974EBB44C828891EF51AEE78BE7"/>
         <w:category>
           <w:name w:val="General"/>
@@ -20987,35 +18306,6 @@
         <w:p>
           <w:pPr>
             <w:pStyle w:val="E4932C66BAFD439DAE6F8526F57B3AC3"/>
-          </w:pPr>
-          <w:r>
-            <w:rPr>
-              <w:rStyle w:val="PlaceholderText"/>
-            </w:rPr>
-            <w:t>Choose an item.</w:t>
-          </w:r>
-        </w:p>
-      </w:docPartBody>
-    </w:docPart>
-    <w:docPart>
-      <w:docPartPr>
-        <w:name w:val="B0B44E6EA0BA49B888773DFD76EABD98"/>
-        <w:category>
-          <w:name w:val="General"/>
-          <w:gallery w:val="placeholder"/>
-        </w:category>
-        <w:types>
-          <w:type w:val="bbPlcHdr"/>
-        </w:types>
-        <w:behaviors>
-          <w:behavior w:val="content"/>
-        </w:behaviors>
-        <w:guid w:val="{4B05975D-7F97-4EB6-9C6F-E495ED228429}"/>
-      </w:docPartPr>
-      <w:docPartBody>
-        <w:p>
-          <w:pPr>
-            <w:pStyle w:val="B0B44E6EA0BA49B888773DFD76EABD98"/>
           </w:pPr>
           <w:r>
             <w:rPr>
@@ -21260,35 +18550,6 @@
     </w:docPart>
     <w:docPart>
       <w:docPartPr>
-        <w:name w:val="531BAFAAFFA04D70B53126F65645B7A3"/>
-        <w:category>
-          <w:name w:val="General"/>
-          <w:gallery w:val="placeholder"/>
-        </w:category>
-        <w:types>
-          <w:type w:val="bbPlcHdr"/>
-        </w:types>
-        <w:behaviors>
-          <w:behavior w:val="content"/>
-        </w:behaviors>
-        <w:guid w:val="{95840BC6-9D0F-4ECD-B7FA-DB3BCF60E3E3}"/>
-      </w:docPartPr>
-      <w:docPartBody>
-        <w:p>
-          <w:pPr>
-            <w:pStyle w:val="531BAFAAFFA04D70B53126F65645B7A3"/>
-          </w:pPr>
-          <w:r>
-            <w:rPr>
-              <w:rStyle w:val="PlaceholderText"/>
-            </w:rPr>
-            <w:t>Choose an item.</w:t>
-          </w:r>
-        </w:p>
-      </w:docPartBody>
-    </w:docPart>
-    <w:docPart>
-      <w:docPartPr>
         <w:name w:val="1D1546ADD48042538E9ACD604335F6DD"/>
         <w:category>
           <w:name w:val="General"/>
@@ -21335,35 +18596,6 @@
         <w:p>
           <w:pPr>
             <w:pStyle w:val="FB0F4D774CCE45B585901F83385AD41B"/>
-          </w:pPr>
-          <w:r>
-            <w:rPr>
-              <w:rStyle w:val="PlaceholderText"/>
-            </w:rPr>
-            <w:t>Choose an item.</w:t>
-          </w:r>
-        </w:p>
-      </w:docPartBody>
-    </w:docPart>
-    <w:docPart>
-      <w:docPartPr>
-        <w:name w:val="814D288C6AC54BBAA7B0013CC2512D5E"/>
-        <w:category>
-          <w:name w:val="General"/>
-          <w:gallery w:val="placeholder"/>
-        </w:category>
-        <w:types>
-          <w:type w:val="bbPlcHdr"/>
-        </w:types>
-        <w:behaviors>
-          <w:behavior w:val="content"/>
-        </w:behaviors>
-        <w:guid w:val="{E518C496-49FE-46B6-B673-1C98E9203870}"/>
-      </w:docPartPr>
-      <w:docPartBody>
-        <w:p>
-          <w:pPr>
-            <w:pStyle w:val="814D288C6AC54BBAA7B0013CC2512D5E"/>
           </w:pPr>
           <w:r>
             <w:rPr>
@@ -21451,35 +18683,6 @@
         <w:p>
           <w:pPr>
             <w:pStyle w:val="0627C4B2E01C498997BD971244AE1F9C"/>
-          </w:pPr>
-          <w:r>
-            <w:rPr>
-              <w:rStyle w:val="PlaceholderText"/>
-            </w:rPr>
-            <w:t>Choose an item.</w:t>
-          </w:r>
-        </w:p>
-      </w:docPartBody>
-    </w:docPart>
-    <w:docPart>
-      <w:docPartPr>
-        <w:name w:val="B7FC74801F0E4454B2C50F25F65FB126"/>
-        <w:category>
-          <w:name w:val="General"/>
-          <w:gallery w:val="placeholder"/>
-        </w:category>
-        <w:types>
-          <w:type w:val="bbPlcHdr"/>
-        </w:types>
-        <w:behaviors>
-          <w:behavior w:val="content"/>
-        </w:behaviors>
-        <w:guid w:val="{F8E9EDDA-E31F-47C2-BBF7-7237711FC4A5}"/>
-      </w:docPartPr>
-      <w:docPartBody>
-        <w:p>
-          <w:pPr>
-            <w:pStyle w:val="B7FC74801F0E4454B2C50F25F65FB126"/>
           </w:pPr>
           <w:r>
             <w:rPr>
@@ -21608,35 +18811,6 @@
     </w:docPart>
     <w:docPart>
       <w:docPartPr>
-        <w:name w:val="DF3CEF1DABE440CE944FF2ECAAC322EB"/>
-        <w:category>
-          <w:name w:val="General"/>
-          <w:gallery w:val="placeholder"/>
-        </w:category>
-        <w:types>
-          <w:type w:val="bbPlcHdr"/>
-        </w:types>
-        <w:behaviors>
-          <w:behavior w:val="content"/>
-        </w:behaviors>
-        <w:guid w:val="{4E7D0F1B-1916-49C6-94BD-084FA2317E33}"/>
-      </w:docPartPr>
-      <w:docPartBody>
-        <w:p>
-          <w:pPr>
-            <w:pStyle w:val="DF3CEF1DABE440CE944FF2ECAAC322EB"/>
-          </w:pPr>
-          <w:r>
-            <w:rPr>
-              <w:rStyle w:val="PlaceholderText"/>
-            </w:rPr>
-            <w:t>Choose an item.</w:t>
-          </w:r>
-        </w:p>
-      </w:docPartBody>
-    </w:docPart>
-    <w:docPart>
-      <w:docPartPr>
         <w:name w:val="2B1E4AE47C9C4B00B1D4C7CB66976E48"/>
         <w:category>
           <w:name w:val="General"/>
@@ -21712,35 +18886,6 @@
         <w:p>
           <w:pPr>
             <w:pStyle w:val="754A29D48D2C4E76AE72501FEDC2BD25"/>
-          </w:pPr>
-          <w:r>
-            <w:rPr>
-              <w:rStyle w:val="PlaceholderText"/>
-            </w:rPr>
-            <w:t>Choose an item.</w:t>
-          </w:r>
-        </w:p>
-      </w:docPartBody>
-    </w:docPart>
-    <w:docPart>
-      <w:docPartPr>
-        <w:name w:val="DA8A91E90FF14DDE8E67AEC13FB20F3A"/>
-        <w:category>
-          <w:name w:val="General"/>
-          <w:gallery w:val="placeholder"/>
-        </w:category>
-        <w:types>
-          <w:type w:val="bbPlcHdr"/>
-        </w:types>
-        <w:behaviors>
-          <w:behavior w:val="content"/>
-        </w:behaviors>
-        <w:guid w:val="{E8761457-782A-47DF-A633-4A45280A22C6}"/>
-      </w:docPartPr>
-      <w:docPartBody>
-        <w:p>
-          <w:pPr>
-            <w:pStyle w:val="DA8A91E90FF14DDE8E67AEC13FB20F3A"/>
           </w:pPr>
           <w:r>
             <w:rPr>
@@ -21926,6 +19071,7 @@
     <w:rsid w:val="006F3F52"/>
     <w:rsid w:val="00786DBE"/>
     <w:rsid w:val="0080051F"/>
+    <w:rsid w:val="008B5C49"/>
     <w:rsid w:val="009365D2"/>
     <w:rsid w:val="00B40725"/>
     <w:rsid w:val="00B41CCF"/>
@@ -28918,7 +26064,7 @@
   <a:extraClrSchemeLst/>
   <a:extLst>
     <a:ext uri="{05A4C25C-085E-4340-85A3-A5531E510DB2}">
-      <thm15:themeFamily xmlns:thm15="http://schemas.microsoft.com/office/thememl/2012/main" xmlns="" name="Office Theme" id="{62F939B6-93AF-4DB8-9C6B-D6C7DFDC589F}" vid="{4A3C46E8-61CC-4603-A589-7422A47A8E4A}"/>
+      <thm15:themeFamily xmlns="" xmlns:thm15="http://schemas.microsoft.com/office/thememl/2012/main" name="Office Theme" id="{62F939B6-93AF-4DB8-9C6B-D6C7DFDC589F}" vid="{4A3C46E8-61CC-4603-A589-7422A47A8E4A}"/>
     </a:ext>
   </a:extLst>
 </a:theme>

</xml_diff>